<commit_message>
fixed coding error in group-sequential designs; first draft supplemental materials
</commit_message>
<xml_diff>
--- a/manuscript.docx
+++ b/manuscript.docx
@@ -155,7 +155,7 @@
         <w:pStyle w:val="Textkrper"/>
       </w:pPr>
       <w:r>
-        <w:t xml:space="preserve">Sequential analysis allows researchers to perform well-powered experiments with smaller sample sizes. In this practical guide, I outline the commonalities and differences between four sequential hypothesis testing procedures: group-sequential designs, the sequential Bayes Factor, the independent segments procedure, and the modified sequential probability ratio test. I illustrate how these procedures can be implemented in a group-wise manner. Using Monte-Carlo simulations, I compare the performance of these procedures in terms of their error control (i.e., false-negative and false-positive decision rates), efficiency (i.e., reduction in required sample size), and accuracy (i.e., bias and variance in effect size estimation). I conclude with practical recommendations for researchers who wish to utilize the benefits of sequential hypothesis testing.</w:t>
+        <w:t xml:space="preserve">Sequential analysis allows researchers to perform well-powered experiments with smaller sample sizes. In this practical guide, I outline the commonalities and differences between three sequential hypothesis testing procedures: group-sequential designs, the sequential Bayes Factor, and the Independent Segments Procedure. I illustrate how these procedures can be implemented in a group-wise manner. Using Monte-Carlo simulations, I compare the performance of these procedures in terms of their error control (i.e., false-negative and false-positive decision rates), efficiency (i.e., reduction in required sample size), and accuracy (i.e., bias and variance in effect size estimation). I conclude with practical recommendations for researchers who wish to utilize the benefits of sequential hypothesis testing.</w:t>
       </w:r>
     </w:p>
     <w:p>
@@ -173,7 +173,7 @@
         <w:t xml:space="preserve"> </w:t>
       </w:r>
       <w:r>
-        <w:t xml:space="preserve">sequential analysis, hypothesis testing, efficiency, effect size estimation, bias</w:t>
+        <w:t xml:space="preserve">sequential analysis, hypothesis testing, efficiency, estimation, bias</w:t>
       </w:r>
     </w:p>
     <w:p>
@@ -4699,7 +4699,7 @@
         <w:t xml:space="preserve">t</w:t>
       </w:r>
       <w:r>
-        <w:t xml:space="preserve">-test). A one-tailed test was chosen to allow for comparability with the ISP, which has been developed for one-tailed hypothesis testing only. The procedures will be compared in terms of three main properties: (a) error rates, (b) efficiency, and (c) accuracy in effect size estimation. In the following section, I briefly outline how each property is evaluated.</w:t>
+        <w:t xml:space="preserve">-test). The procedures will be compared in terms of three main properties: (a) error rates, (b) efficiency, and (c) accuracy in effect size estimation. In the following section, I briefly outline how each property is evaluated.</w:t>
       </w:r>
     </w:p>
     <w:bookmarkStart w:id="28" w:name="X9db784ae021cb67b744abef8b7d5f0e6c3f8da6"/>
@@ -15848,6 +15848,56 @@
                 <w:bCs/>
                 <w:b/>
               </w:rPr>
+              <w:t xml:space="preserve">Bias correction procedure</w:t>
+            </w:r>
+          </w:p>
+        </w:tc>
+        <w:tc>
+          <w:p>
+            <w:pPr>
+              <w:pStyle w:val="Compact"/>
+              <w:jc w:val="left"/>
+            </w:pPr>
+            <w:r>
+              <w:t xml:space="preserve">Available</w:t>
+            </w:r>
+          </w:p>
+        </w:tc>
+        <w:tc>
+          <w:p>
+            <w:pPr>
+              <w:pStyle w:val="Compact"/>
+              <w:jc w:val="left"/>
+            </w:pPr>
+            <w:r>
+              <w:t xml:space="preserve">Does not exist</w:t>
+            </w:r>
+          </w:p>
+        </w:tc>
+        <w:tc>
+          <w:p>
+            <w:pPr>
+              <w:pStyle w:val="Compact"/>
+              <w:jc w:val="left"/>
+            </w:pPr>
+            <w:r>
+              <w:t xml:space="preserve">Available</w:t>
+            </w:r>
+          </w:p>
+        </w:tc>
+      </w:tr>
+      <w:tr>
+        <w:tc>
+          <w:p>
+            <w:pPr>
+              <w:pStyle w:val="Compact"/>
+              <w:jc w:val="left"/>
+            </w:pPr>
+            <w:r>
+              <w:rPr>
+                <w:bCs/>
+                <w:b/>
+              </w:rPr>
               <w:t xml:space="preserve">Flexibility</w:t>
             </w:r>
           </w:p>
@@ -15859,7 +15909,7 @@
               <w:jc w:val="left"/>
             </w:pPr>
             <w:r>
-              <w:t xml:space="preserve">Moderately Flexible</w:t>
+              <w:t xml:space="preserve">Moderately flexible</w:t>
             </w:r>
           </w:p>
         </w:tc>
@@ -15870,7 +15920,7 @@
               <w:jc w:val="left"/>
             </w:pPr>
             <w:r>
-              <w:t xml:space="preserve">Highly Restrictive</w:t>
+              <w:t xml:space="preserve">Highly restrictive</w:t>
             </w:r>
           </w:p>
         </w:tc>
@@ -15881,7 +15931,57 @@
               <w:jc w:val="left"/>
             </w:pPr>
             <w:r>
-              <w:t xml:space="preserve">Highly Flexible</w:t>
+              <w:t xml:space="preserve">Highly flexible</w:t>
+            </w:r>
+          </w:p>
+        </w:tc>
+      </w:tr>
+      <w:tr>
+        <w:tc>
+          <w:p>
+            <w:pPr>
+              <w:pStyle w:val="Compact"/>
+              <w:jc w:val="left"/>
+            </w:pPr>
+            <w:r>
+              <w:rPr>
+                <w:bCs/>
+                <w:b/>
+              </w:rPr>
+              <w:t xml:space="preserve">Acceptance of the null</w:t>
+            </w:r>
+          </w:p>
+        </w:tc>
+        <w:tc>
+          <w:p>
+            <w:pPr>
+              <w:pStyle w:val="Compact"/>
+              <w:jc w:val="left"/>
+            </w:pPr>
+            <w:r>
+              <w:t xml:space="preserve">Possible</w:t>
+            </w:r>
+          </w:p>
+        </w:tc>
+        <w:tc>
+          <w:p>
+            <w:pPr>
+              <w:pStyle w:val="Compact"/>
+              <w:jc w:val="left"/>
+            </w:pPr>
+            <w:r>
+              <w:t xml:space="preserve">Impossible</w:t>
+            </w:r>
+          </w:p>
+        </w:tc>
+        <w:tc>
+          <w:p>
+            <w:pPr>
+              <w:pStyle w:val="Compact"/>
+              <w:jc w:val="left"/>
+            </w:pPr>
+            <w:r>
+              <w:t xml:space="preserve">Possible</w:t>
             </w:r>
           </w:p>
         </w:tc>
@@ -16034,7 +16134,7 @@
               <w:jc w:val="center"/>
             </w:pPr>
             <w:r>
-              <w:t xml:space="preserve">0.60</w:t>
+              <w:t xml:space="preserve">0.88</w:t>
             </w:r>
           </w:p>
         </w:tc>
@@ -16045,7 +16145,7 @@
               <w:jc w:val="center"/>
             </w:pPr>
             <w:r>
-              <w:t xml:space="preserve">0.36</w:t>
+              <w:t xml:space="preserve">0.07</w:t>
             </w:r>
           </w:p>
         </w:tc>
@@ -16056,7 +16156,7 @@
               <w:jc w:val="center"/>
             </w:pPr>
             <w:r>
-              <w:t xml:space="preserve">0.03</w:t>
+              <w:t xml:space="preserve">0.05</w:t>
             </w:r>
           </w:p>
         </w:tc>
@@ -16080,7 +16180,7 @@
               <w:jc w:val="center"/>
             </w:pPr>
             <w:r>
-              <w:t xml:space="preserve">0.63</w:t>
+              <w:t xml:space="preserve">0.87</w:t>
             </w:r>
           </w:p>
         </w:tc>
@@ -16091,7 +16191,7 @@
               <w:jc w:val="center"/>
             </w:pPr>
             <w:r>
-              <w:t xml:space="preserve">0.33</w:t>
+              <w:t xml:space="preserve">0.08</w:t>
             </w:r>
           </w:p>
         </w:tc>
@@ -16102,7 +16202,7 @@
               <w:jc w:val="center"/>
             </w:pPr>
             <w:r>
-              <w:t xml:space="preserve">0.04</w:t>
+              <w:t xml:space="preserve">0.05</w:t>
             </w:r>
           </w:p>
         </w:tc>
@@ -16379,7 +16479,7 @@
               <w:jc w:val="center"/>
             </w:pPr>
             <w:r>
-              <w:t xml:space="preserve">0.76</w:t>
+              <w:t xml:space="preserve">0.80</w:t>
             </w:r>
           </w:p>
         </w:tc>
@@ -16390,7 +16490,7 @@
               <w:jc w:val="center"/>
             </w:pPr>
             <w:r>
-              <w:t xml:space="preserve">0.16</w:t>
+              <w:t xml:space="preserve">0.05</w:t>
             </w:r>
           </w:p>
         </w:tc>
@@ -16401,7 +16501,7 @@
               <w:jc w:val="center"/>
             </w:pPr>
             <w:r>
-              <w:t xml:space="preserve">0.08</w:t>
+              <w:t xml:space="preserve">0.15</w:t>
             </w:r>
           </w:p>
         </w:tc>
@@ -16425,7 +16525,18 @@
               <w:jc w:val="center"/>
             </w:pPr>
             <w:r>
-              <w:t xml:space="preserve">0.80</w:t>
+              <w:t xml:space="preserve">0.82</w:t>
+            </w:r>
+          </w:p>
+        </w:tc>
+        <w:tc>
+          <w:p>
+            <w:pPr>
+              <w:pStyle w:val="Compact"/>
+              <w:jc w:val="center"/>
+            </w:pPr>
+            <w:r>
+              <w:t xml:space="preserve">0.06</w:t>
             </w:r>
           </w:p>
         </w:tc>
@@ -16437,17 +16548,6 @@
             </w:pPr>
             <w:r>
               <w:t xml:space="preserve">0.13</w:t>
-            </w:r>
-          </w:p>
-        </w:tc>
-        <w:tc>
-          <w:p>
-            <w:pPr>
-              <w:pStyle w:val="Compact"/>
-              <w:jc w:val="center"/>
-            </w:pPr>
-            <w:r>
-              <w:t xml:space="preserve">0.06</w:t>
             </w:r>
           </w:p>
         </w:tc>
@@ -16914,7 +17014,18 @@
               <w:jc w:val="right"/>
             </w:pPr>
             <w:r>
-              <w:t xml:space="preserve">29</w:t>
+              <w:t xml:space="preserve">26</w:t>
+            </w:r>
+          </w:p>
+        </w:tc>
+        <w:tc>
+          <w:p>
+            <w:pPr>
+              <w:pStyle w:val="Compact"/>
+              <w:jc w:val="right"/>
+            </w:pPr>
+            <w:r>
+              <w:t xml:space="preserve">32</w:t>
             </w:r>
           </w:p>
         </w:tc>
@@ -16936,28 +17047,6 @@
               <w:jc w:val="right"/>
             </w:pPr>
             <w:r>
-              <w:t xml:space="preserve">47</w:t>
-            </w:r>
-          </w:p>
-        </w:tc>
-        <w:tc>
-          <w:p>
-            <w:pPr>
-              <w:pStyle w:val="Compact"/>
-              <w:jc w:val="right"/>
-            </w:pPr>
-            <w:r>
-              <w:t xml:space="preserve">45</w:t>
-            </w:r>
-          </w:p>
-        </w:tc>
-        <w:tc>
-          <w:p>
-            <w:pPr>
-              <w:pStyle w:val="Compact"/>
-              <w:jc w:val="right"/>
-            </w:pPr>
-            <w:r>
               <w:t xml:space="preserve">41</w:t>
             </w:r>
           </w:p>
@@ -16969,7 +17058,18 @@
               <w:jc w:val="right"/>
             </w:pPr>
             <w:r>
-              <w:t xml:space="preserve">37</w:t>
+              <w:t xml:space="preserve">39</w:t>
+            </w:r>
+          </w:p>
+        </w:tc>
+        <w:tc>
+          <w:p>
+            <w:pPr>
+              <w:pStyle w:val="Compact"/>
+              <w:jc w:val="right"/>
+            </w:pPr>
+            <w:r>
+              <w:t xml:space="preserve">35</w:t>
             </w:r>
           </w:p>
         </w:tc>
@@ -17015,7 +17115,7 @@
               <w:jc w:val="right"/>
             </w:pPr>
             <w:r>
-              <w:t xml:space="preserve">32</w:t>
+              <w:t xml:space="preserve">30</w:t>
             </w:r>
           </w:p>
         </w:tc>
@@ -17026,7 +17126,7 @@
               <w:jc w:val="right"/>
             </w:pPr>
             <w:r>
-              <w:t xml:space="preserve">38</w:t>
+              <w:t xml:space="preserve">34</w:t>
             </w:r>
           </w:p>
         </w:tc>
@@ -17037,18 +17137,7 @@
               <w:jc w:val="right"/>
             </w:pPr>
             <w:r>
-              <w:t xml:space="preserve">45</w:t>
-            </w:r>
-          </w:p>
-        </w:tc>
-        <w:tc>
-          <w:p>
-            <w:pPr>
-              <w:pStyle w:val="Compact"/>
-              <w:jc w:val="right"/>
-            </w:pPr>
-            <w:r>
-              <w:t xml:space="preserve">45</w:t>
+              <w:t xml:space="preserve">41</w:t>
             </w:r>
           </w:p>
         </w:tc>
@@ -17070,6 +17159,17 @@
               <w:jc w:val="right"/>
             </w:pPr>
             <w:r>
+              <w:t xml:space="preserve">41</w:t>
+            </w:r>
+          </w:p>
+        </w:tc>
+        <w:tc>
+          <w:p>
+            <w:pPr>
+              <w:pStyle w:val="Compact"/>
+              <w:jc w:val="right"/>
+            </w:pPr>
+            <w:r>
               <w:t xml:space="preserve">39</w:t>
             </w:r>
           </w:p>
@@ -17081,7 +17181,7 @@
               <w:jc w:val="right"/>
             </w:pPr>
             <w:r>
-              <w:t xml:space="preserve">34</w:t>
+              <w:t xml:space="preserve">33</w:t>
             </w:r>
           </w:p>
         </w:tc>
@@ -17637,7 +17737,7 @@
               <w:jc w:val="right"/>
             </w:pPr>
             <w:r>
-              <w:t xml:space="preserve">-0.22</w:t>
+              <w:t xml:space="preserve">-0.21</w:t>
             </w:r>
           </w:p>
         </w:tc>
@@ -17659,7 +17759,7 @@
               <w:jc w:val="right"/>
             </w:pPr>
             <w:r>
-              <w:t xml:space="preserve">0.16</w:t>
+              <w:t xml:space="preserve">0.13</w:t>
             </w:r>
           </w:p>
         </w:tc>
@@ -17670,7 +17770,7 @@
               <w:jc w:val="right"/>
             </w:pPr>
             <w:r>
-              <w:t xml:space="preserve">0.42</w:t>
+              <w:t xml:space="preserve">0.45</w:t>
             </w:r>
           </w:p>
         </w:tc>
@@ -17681,7 +17781,7 @@
               <w:jc w:val="right"/>
             </w:pPr>
             <w:r>
-              <w:t xml:space="preserve">0.54</w:t>
+              <w:t xml:space="preserve">0.56</w:t>
             </w:r>
           </w:p>
         </w:tc>
@@ -17692,7 +17792,7 @@
               <w:jc w:val="right"/>
             </w:pPr>
             <w:r>
-              <w:t xml:space="preserve">0.66</w:t>
+              <w:t xml:space="preserve">0.67</w:t>
             </w:r>
           </w:p>
         </w:tc>
@@ -17749,7 +17849,7 @@
               <w:jc w:val="right"/>
             </w:pPr>
             <w:r>
-              <w:t xml:space="preserve">-0.03</w:t>
+              <w:t xml:space="preserve">-0.02</w:t>
             </w:r>
           </w:p>
         </w:tc>
@@ -17760,7 +17860,7 @@
               <w:jc w:val="right"/>
             </w:pPr>
             <w:r>
-              <w:t xml:space="preserve">0.17</w:t>
+              <w:t xml:space="preserve">0.16</w:t>
             </w:r>
           </w:p>
         </w:tc>
@@ -17771,7 +17871,7 @@
               <w:jc w:val="right"/>
             </w:pPr>
             <w:r>
-              <w:t xml:space="preserve">0.43</w:t>
+              <w:t xml:space="preserve">0.45</w:t>
             </w:r>
           </w:p>
         </w:tc>
@@ -19760,7 +19860,7 @@
       <w:r>
         <w:drawing>
           <wp:inline>
-            <wp:extent cx="5969000" cy="2984500"/>
+            <wp:extent cx="5486400" cy="3657600"/>
             <wp:effectExtent b="0" l="0" r="0" t="0"/>
             <wp:docPr descr="" title="" id="1" name="Picture"/>
             <a:graphic>
@@ -19781,7 +19881,7 @@
                   <pic:spPr bwMode="auto">
                     <a:xfrm>
                       <a:off x="0" y="0"/>
-                      <a:ext cx="5969000" cy="2984500"/>
+                      <a:ext cx="5486400" cy="3657600"/>
                     </a:xfrm>
                     <a:prstGeom prst="rect">
                       <a:avLst/>

</xml_diff>

<commit_message>
tried fixing ref errors - close enough
</commit_message>
<xml_diff>
--- a/manuscript.docx
+++ b/manuscript.docx
@@ -283,7 +283,7 @@
         <w:t xml:space="preserve"> </w:t>
       </w:r>
       <w:r>
-        <w:t xml:space="preserve">(Richard D. Morey &amp; Lakens, 2016)</w:t>
+        <w:t xml:space="preserve">(Morey &amp; Lakens, 2016)</w:t>
       </w:r>
       <w:r>
         <w:t xml:space="preserve">.</w:t>
@@ -300,7 +300,7 @@
         <w:t xml:space="preserve"> </w:t>
       </w:r>
       <w:r>
-        <w:t xml:space="preserve">(e.g., Beffara Bret et al., 2018; Daniel Lakens, 2014; Miller &amp; Ulrich, 2020; Schnuerch &amp; Erdfelder, 2020; Schonbrodt, Zehetleitner, Wagenmakers, &amp; Perugini, 2017)</w:t>
+        <w:t xml:space="preserve">(e.g., Beffara Bret et al., 2018; D. Lakens, 2014; Miller &amp; Ulrich, 2020; Schnuerch &amp; Erdfelder, 2020; Schonbrodt, Zehetleitner, Wagenmakers, &amp; Perugini, 2017)</w:t>
       </w:r>
       <w:r>
         <w:t xml:space="preserve">.</w:t>
@@ -2513,7 +2513,7 @@
         </m:r>
       </m:oMath>
       <w:r>
-        <w:t xml:space="preserve">; Richard D. Morey &amp; Rouder, 2011; Schnuerch &amp; Erdfelder, 2020; Schonbrodt et al., 2017)</w:t>
+        <w:t xml:space="preserve">; Morey &amp; Rouder, 2011; Schnuerch &amp; Erdfelder, 2020; Schonbrodt et al., 2017)</w:t>
       </w:r>
       <w:r>
         <w:t xml:space="preserve">. In addition, the researcher could (for example, on the basis of simulations) choose</w:t>
@@ -3594,7 +3594,7 @@
         <w:t xml:space="preserve"> </w:t>
       </w:r>
       <w:r>
-        <w:t xml:space="preserve">(L. D. Fisher &amp; Moyé, 1999)</w:t>
+        <w:t xml:space="preserve">(L. Fisher, 1999)</w:t>
       </w:r>
       <w:r>
         <w:t xml:space="preserve">.</w:t>
@@ -4222,7 +4222,7 @@
         <w:t xml:space="preserve"> </w:t>
       </w:r>
       <w:r>
-        <w:t xml:space="preserve">(e.g., S. N. Goodman, 2007)</w:t>
+        <w:t xml:space="preserve">(e.g., Goodman, 2007)</w:t>
       </w:r>
       <w:r>
         <w:t xml:space="preserve">. In the following section, I introduce two such pairs of scientific goals. First, I elaborate on the trade-off between controlling errors in the long-run versus obtaining compelling evidence for the case at hand. Second, I describe the trade-off between efficiently testing hypotheses versus accurately estimating effect sizes. In addition, I explain why these trade-offs (long-run error control versus short-run evidence and efficiency versus accuracy, respectively) are pertinent to our discussion of sequential hypothesis testing.</w:t>
@@ -4289,7 +4289,7 @@
         <w:t xml:space="preserve"> </w:t>
       </w:r>
       <w:r>
-        <w:t xml:space="preserve">(S. N. Goodman, 1999; Neyman &amp; Pearson, 1933)</w:t>
+        <w:t xml:space="preserve">(Goodman, 1999; Neyman &amp; Pearson, 1933)</w:t>
       </w:r>
       <w:r>
         <w:t xml:space="preserve">.</w:t>
@@ -4336,7 +4336,7 @@
         <w:t xml:space="preserve"> </w:t>
       </w:r>
       <w:r>
-        <w:t xml:space="preserve">(S. N. Goodman, 1999: p. 998)</w:t>
+        <w:t xml:space="preserve">(Goodman, 1999: p. 998)</w:t>
       </w:r>
       <w:r>
         <w:t xml:space="preserve">.</w:t>
@@ -4387,7 +4387,7 @@
         <w:t xml:space="preserve"> </w:t>
       </w:r>
       <w:r>
-        <w:t xml:space="preserve">(Deborah G. Mayo, 2018)</w:t>
+        <w:t xml:space="preserve">(Mayo, 2018)</w:t>
       </w:r>
       <w:r>
         <w:t xml:space="preserve">.</w:t>
@@ -4404,7 +4404,7 @@
         <w:t xml:space="preserve"> </w:t>
       </w:r>
       <w:r>
-        <w:t xml:space="preserve">(unless you follow the Likelihood paradigm of statistical inference, which is beyond the scope of this paper; Blume, 2002; S. Goodman &amp; Royall, 1988; Schnuerch &amp; Erdfelder, 2020)</w:t>
+        <w:t xml:space="preserve">(unless you follow the Likelihood paradigm of statistical inference, which is beyond the scope of this paper; Blume, 2002; Goodman &amp; Royall, 1988; Schnuerch &amp; Erdfelder, 2020)</w:t>
       </w:r>
       <w:r>
         <w:t xml:space="preserve">. Ultimately, the question is what is more important to the researcher</w:t>
@@ -4413,7 +4413,7 @@
         <w:t xml:space="preserve"> </w:t>
       </w:r>
       <w:r>
-        <w:t xml:space="preserve">(Daniël Lakens, 2021)</w:t>
+        <w:t xml:space="preserve">(D. Lakens, 2021)</w:t>
       </w:r>
       <w:r>
         <w:t xml:space="preserve">: controlling long-run error rates or quantifying short-run evidential strength</w:t>
@@ -4470,7 +4470,7 @@
         <w:t xml:space="preserve"> </w:t>
       </w:r>
       <w:r>
-        <w:t xml:space="preserve">(S. N. Goodman, 2007)</w:t>
+        <w:t xml:space="preserve">(Goodman, 2007)</w:t>
       </w:r>
       <w:r>
         <w:t xml:space="preserve">.</w:t>
@@ -4487,7 +4487,7 @@
         <w:t xml:space="preserve"> </w:t>
       </w:r>
       <w:r>
-        <w:t xml:space="preserve">(Daniël Lakens, 2020; Schonbrodt et al., 2017)</w:t>
+        <w:t xml:space="preserve">(Schonbrodt et al., 2017)</w:t>
       </w:r>
       <w:r>
         <w:t xml:space="preserve">. It is well known that early stopping can seriously inflate effect sizes</w:t>
@@ -4505,7 +4505,7 @@
         <w:t xml:space="preserve"> </w:t>
       </w:r>
       <w:r>
-        <w:t xml:space="preserve">(Fan et al., 2004; S. N. Goodman, 2007)</w:t>
+        <w:t xml:space="preserve">(Fan et al., 2004; Goodman, 2007)</w:t>
       </w:r>
       <w:r>
         <w:t xml:space="preserve"> </w:t>
@@ -6218,7 +6218,7 @@
         <w:t xml:space="preserve"> </w:t>
       </w:r>
       <w:r>
-        <w:t xml:space="preserve">(Daniël Lakens, 2021; Daniel Lakens, Scheel, &amp; Isager, 2018)</w:t>
+        <w:t xml:space="preserve">(D. Lakens, 2021; D. Lakens, Scheel, &amp; Isager, 2018)</w:t>
       </w:r>
       <w:r>
         <w:t xml:space="preserve">.</w:t>
@@ -7502,7 +7502,7 @@
         <w:t xml:space="preserve"> </w:t>
       </w:r>
       <w:r>
-        <w:t xml:space="preserve">(Richard D. Morey &amp; Rouder, 2011)</w:t>
+        <w:t xml:space="preserve">(Morey &amp; Rouder, 2011)</w:t>
       </w:r>
       <w:r>
         <w:t xml:space="preserve"> </w:t>
@@ -7704,7 +7704,7 @@
         <w:t xml:space="preserve"> </w:t>
       </w:r>
       <w:r>
-        <w:t xml:space="preserve">(Richard D. Morey &amp; Rouder, 2011; Schnuerch &amp; Erdfelder, 2020; Schonbrodt et al., 2017)</w:t>
+        <w:t xml:space="preserve">(Morey &amp; Rouder, 2011; Schnuerch &amp; Erdfelder, 2020; Schonbrodt et al., 2017)</w:t>
       </w:r>
       <w:r>
         <w:t xml:space="preserve">.</w:t>
@@ -10362,7 +10362,7 @@
         <w:t xml:space="preserve"> </w:t>
       </w:r>
       <w:r>
-        <w:t xml:space="preserve">(see, for example, S. N. Goodman, 2007)</w:t>
+        <w:t xml:space="preserve">(see, for example, Goodman, 2007)</w:t>
       </w:r>
       <w:r>
         <w:t xml:space="preserve">. The distribution of observed effects is more spread out for the sequential procedures because the experiments that stopped early have smaller sample sizes and higher variability in effect size estimates. In addition, we observe left-tailed peaks in the distribution of observed effect sizes. This is a consequence of those experiments that stopped early with a decision to support the null (i.e., False Negative results).</w:t>
@@ -10635,7 +10635,7 @@
         <w:t xml:space="preserve"> </w:t>
       </w:r>
       <w:r>
-        <w:t xml:space="preserve">(Fan et al., 2004; S. N. Goodman, 2007; Schonbrodt et al., 2017)</w:t>
+        <w:t xml:space="preserve">(Fan et al., 2004; Goodman, 2007; Schonbrodt et al., 2017)</w:t>
       </w:r>
       <w:r>
         <w:t xml:space="preserve">. As more observations are collected, the variability in effect size estimates decreases. Unfortunately, this is not the case for the Independent Segments Procedure.</w:t>
@@ -10920,7 +10920,7 @@
         <w:t xml:space="preserve"> </w:t>
       </w:r>
       <w:r>
-        <w:t xml:space="preserve">(Deborah G. Mayo, 2016: p.2)</w:t>
+        <w:t xml:space="preserve">(Mayo, 2016: p.2)</w:t>
       </w:r>
       <w:r>
         <w:t xml:space="preserve">. I show here – in line with previous work – that with appropriate design choices, the SBF procedure (implemented with a lower degree of flexibility than in previous investigations) can have comparable error rates to its frequentist alternatives. Moreover, despite the trade-off between accurate effect size estimation and efficient hypothesis testing</w:t>
@@ -10929,7 +10929,7 @@
         <w:t xml:space="preserve"> </w:t>
       </w:r>
       <w:r>
-        <w:t xml:space="preserve">(S. N. Goodman, 2007; Schonbrodt et al., 2017)</w:t>
+        <w:t xml:space="preserve">(Goodman, 2007; Schonbrodt et al., 2017)</w:t>
       </w:r>
       <w:r>
         <w:t xml:space="preserve">, I find that both the SBF procedure and the GS procedure can provide relatively accurate estimates of effect size. Thus, the Sequential Bayes Factor and Group-Sequential procedures can substantially increase research efficiency at only a slight cost to our ability to estimate an effect size.</w:t>
@@ -11009,7 +11009,7 @@
         <w:t xml:space="preserve"> </w:t>
       </w:r>
       <w:r>
-        <w:t xml:space="preserve">(Version 0.9.12.4.2; Richard D. Morey &amp; Rouder, 2018)</w:t>
+        <w:t xml:space="preserve">(Version 0.9.12.4.2; Morey &amp; Rouder, 2018)</w:t>
       </w:r>
       <w:r>
         <w:t xml:space="preserve">,</w:t>
@@ -11459,7 +11459,7 @@
     </w:p>
     <w:bookmarkEnd w:id="40"/>
     <w:bookmarkEnd w:id="41"/>
-    <w:bookmarkStart w:id="216" w:name="references"/>
+    <w:bookmarkStart w:id="215" w:name="references"/>
     <w:p>
       <w:pPr>
         <w:pStyle w:val="berschrift1"/>
@@ -11468,7 +11468,7 @@
         <w:t xml:space="preserve">References</w:t>
       </w:r>
     </w:p>
-    <w:bookmarkStart w:id="169" w:name="refs"/>
+    <w:bookmarkStart w:id="168" w:name="refs"/>
     <w:bookmarkStart w:id="43" w:name="ref-R-iterators"/>
     <w:p>
       <w:pPr>
@@ -12332,13 +12332,13 @@
       </w:hyperlink>
     </w:p>
     <w:bookmarkEnd w:id="72"/>
-    <w:bookmarkStart w:id="74" w:name="ref-fisher1999"/>
+    <w:bookmarkStart w:id="74" w:name="ref-fisher1999a"/>
     <w:p>
       <w:pPr>
         <w:pStyle w:val="Literaturverzeichnis"/>
       </w:pPr>
       <w:r>
-        <w:t xml:space="preserve">Fisher, L. D., &amp; Moyé, L. A. (1999). Carvedilol and the</w:t>
+        <w:t xml:space="preserve">Fisher, L. (1999). Carvedilol and the</w:t>
       </w:r>
       <w:r>
         <w:t xml:space="preserve"> </w:t>
@@ -12362,7 +12362,25 @@
         <w:t xml:space="preserve"> </w:t>
       </w:r>
       <w:r>
-        <w:t xml:space="preserve">approval process: An introduction.</w:t>
+        <w:t xml:space="preserve">(</w:t>
+      </w:r>
+      <w:r>
+        <w:t xml:space="preserve">FDA</w:t>
+      </w:r>
+      <w:r>
+        <w:t xml:space="preserve">) approval process: The</w:t>
+      </w:r>
+      <w:r>
+        <w:t xml:space="preserve"> </w:t>
+      </w:r>
+      <w:r>
+        <w:t xml:space="preserve">FDA</w:t>
+      </w:r>
+      <w:r>
+        <w:t xml:space="preserve"> </w:t>
+      </w:r>
+      <w:r>
+        <w:t xml:space="preserve">paradigm and reflections on hypothesis testing.</w:t>
       </w:r>
       <w:r>
         <w:t xml:space="preserve"> </w:t>
@@ -12388,7 +12406,7 @@
         <w:t xml:space="preserve">20</w:t>
       </w:r>
       <w:r>
-        <w:t xml:space="preserve">(1), 1–15.</w:t>
+        <w:t xml:space="preserve">(1), 16–39.</w:t>
       </w:r>
       <w:r>
         <w:t xml:space="preserve"> </w:t>
@@ -12398,7 +12416,7 @@
           <w:rPr>
             <w:rStyle w:val="Hyperlink"/>
           </w:rPr>
-          <w:t xml:space="preserve">https://doi.org/10.1016/s0197-2456(98)00052-x</w:t>
+          <w:t xml:space="preserve">https://doi.org/10.1016/s0197-2456(98)00054-3</w:t>
         </w:r>
       </w:hyperlink>
     </w:p>
@@ -12503,7 +12521,7 @@
         <w:pStyle w:val="Literaturverzeichnis"/>
       </w:pPr>
       <w:r>
-        <w:t xml:space="preserve">Goodman, S. N. (1999). Toward</w:t>
+        <w:t xml:space="preserve">Goodman, S. (1999). Toward</w:t>
       </w:r>
       <w:r>
         <w:t xml:space="preserve"> </w:t>
@@ -12574,7 +12592,7 @@
         <w:pStyle w:val="Literaturverzeichnis"/>
       </w:pPr>
       <w:r>
-        <w:t xml:space="preserve">Goodman, S. N. (2007). Stopping at</w:t>
+        <w:t xml:space="preserve">Goodman, S. (2007). Stopping at</w:t>
       </w:r>
       <w:r>
         <w:t xml:space="preserve"> </w:t>
@@ -12812,7 +12830,7 @@
         <w:pStyle w:val="Literaturverzeichnis"/>
       </w:pPr>
       <w:r>
-        <w:t xml:space="preserve">Lakens, Daniel. (2014). Performing high-powered studies efficiently with sequential analyses: Sequential analyses.</w:t>
+        <w:t xml:space="preserve">Lakens, D. (2014). Performing high-powered studies efficiently with sequential analyses: Sequential analyses.</w:t>
       </w:r>
       <w:r>
         <w:t xml:space="preserve"> </w:t>
@@ -12900,41 +12918,13 @@
       </w:hyperlink>
     </w:p>
     <w:bookmarkEnd w:id="92"/>
-    <w:bookmarkStart w:id="93" w:name="ref-lakens2020"/>
+    <w:bookmarkStart w:id="94" w:name="ref-lakens2021"/>
     <w:p>
       <w:pPr>
         <w:pStyle w:val="Literaturverzeichnis"/>
       </w:pPr>
       <w:r>
-        <w:t xml:space="preserve">Lakens, Daniël. (2020). Statistical</w:t>
-      </w:r>
-      <w:r>
-        <w:t xml:space="preserve"> </w:t>
-      </w:r>
-      <w:r>
-        <w:t xml:space="preserve">Inferences</w:t>
-      </w:r>
-      <w:r>
-        <w:t xml:space="preserve">: Sequential</w:t>
-      </w:r>
-      <w:r>
-        <w:t xml:space="preserve"> </w:t>
-      </w:r>
-      <w:r>
-        <w:t xml:space="preserve">Analysis</w:t>
-      </w:r>
-      <w:r>
-        <w:t xml:space="preserve">. https://github.com/Lakens/statistical_inferences.</w:t>
-      </w:r>
-    </w:p>
-    <w:bookmarkEnd w:id="93"/>
-    <w:bookmarkStart w:id="95" w:name="ref-lakens2021"/>
-    <w:p>
-      <w:pPr>
-        <w:pStyle w:val="Literaturverzeichnis"/>
-      </w:pPr>
-      <w:r>
-        <w:t xml:space="preserve">Lakens, Daniël. (2021). The</w:t>
+        <w:t xml:space="preserve">Lakens, D. (2021). The</w:t>
       </w:r>
       <w:r>
         <w:t xml:space="preserve"> </w:t>
@@ -13010,7 +13000,7 @@
       <w:r>
         <w:t xml:space="preserve"> </w:t>
       </w:r>
-      <w:hyperlink r:id="rId94">
+      <w:hyperlink r:id="rId93">
         <w:r>
           <w:rPr>
             <w:rStyle w:val="Hyperlink"/>
@@ -13019,14 +13009,14 @@
         </w:r>
       </w:hyperlink>
     </w:p>
-    <w:bookmarkEnd w:id="95"/>
-    <w:bookmarkStart w:id="97" w:name="ref-lakens2018"/>
+    <w:bookmarkEnd w:id="94"/>
+    <w:bookmarkStart w:id="96" w:name="ref-lakens2018"/>
     <w:p>
       <w:pPr>
         <w:pStyle w:val="Literaturverzeichnis"/>
       </w:pPr>
       <w:r>
-        <w:t xml:space="preserve">Lakens, Daniel, Scheel, A. M., &amp; Isager, P. M. (2018). Equivalence</w:t>
+        <w:t xml:space="preserve">Lakens, D., Scheel, A. M., &amp; Isager, P. M. (2018). Equivalence</w:t>
       </w:r>
       <w:r>
         <w:t xml:space="preserve"> </w:t>
@@ -13087,7 +13077,7 @@
       <w:r>
         <w:t xml:space="preserve"> </w:t>
       </w:r>
-      <w:hyperlink r:id="rId96">
+      <w:hyperlink r:id="rId95">
         <w:r>
           <w:rPr>
             <w:rStyle w:val="Hyperlink"/>
@@ -13096,8 +13086,8 @@
         </w:r>
       </w:hyperlink>
     </w:p>
-    <w:bookmarkEnd w:id="97"/>
-    <w:bookmarkStart w:id="99" w:name="ref-lan1983"/>
+    <w:bookmarkEnd w:id="96"/>
+    <w:bookmarkStart w:id="98" w:name="ref-lan1983"/>
     <w:p>
       <w:pPr>
         <w:pStyle w:val="Literaturverzeichnis"/>
@@ -13134,7 +13124,7 @@
       <w:r>
         <w:t xml:space="preserve"> </w:t>
       </w:r>
-      <w:hyperlink r:id="rId98">
+      <w:hyperlink r:id="rId97">
         <w:r>
           <w:rPr>
             <w:rStyle w:val="Hyperlink"/>
@@ -13143,188 +13133,328 @@
         </w:r>
       </w:hyperlink>
     </w:p>
+    <w:bookmarkEnd w:id="98"/>
+    <w:bookmarkStart w:id="99" w:name="Xb25dd0d6cc2dc05522231325023e792728de44d"/>
+    <w:p>
+      <w:pPr>
+        <w:pStyle w:val="Literaturverzeichnis"/>
+      </w:pPr>
+      <w:r>
+        <w:t xml:space="preserve">Lawrence Livermore National Laboratory. (2016).</w:t>
+      </w:r>
+      <w:r>
+        <w:t xml:space="preserve"> </w:t>
+      </w:r>
+      <w:r>
+        <w:rPr>
+          <w:iCs/>
+          <w:i/>
+        </w:rPr>
+        <w:t xml:space="preserve">All</w:t>
+      </w:r>
+      <w:r>
+        <w:rPr>
+          <w:iCs/>
+          <w:i/>
+        </w:rPr>
+        <w:t xml:space="preserve"> </w:t>
+      </w:r>
+      <w:r>
+        <w:rPr>
+          <w:iCs/>
+          <w:i/>
+        </w:rPr>
+        <w:t xml:space="preserve">About</w:t>
+      </w:r>
+      <w:r>
+        <w:rPr>
+          <w:iCs/>
+          <w:i/>
+        </w:rPr>
+        <w:t xml:space="preserve"> </w:t>
+      </w:r>
+      <w:r>
+        <w:rPr>
+          <w:iCs/>
+          <w:i/>
+        </w:rPr>
+        <w:t xml:space="preserve">that</w:t>
+      </w:r>
+      <w:r>
+        <w:rPr>
+          <w:iCs/>
+          <w:i/>
+        </w:rPr>
+        <w:t xml:space="preserve"> </w:t>
+      </w:r>
+      <w:r>
+        <w:rPr>
+          <w:iCs/>
+          <w:i/>
+        </w:rPr>
+        <w:t xml:space="preserve">Bayes</w:t>
+      </w:r>
+      <w:r>
+        <w:rPr>
+          <w:iCs/>
+          <w:i/>
+        </w:rPr>
+        <w:t xml:space="preserve">: Probability,</w:t>
+      </w:r>
+      <w:r>
+        <w:rPr>
+          <w:iCs/>
+          <w:i/>
+        </w:rPr>
+        <w:t xml:space="preserve"> </w:t>
+      </w:r>
+      <w:r>
+        <w:rPr>
+          <w:iCs/>
+          <w:i/>
+        </w:rPr>
+        <w:t xml:space="preserve">Statistics</w:t>
+      </w:r>
+      <w:r>
+        <w:rPr>
+          <w:iCs/>
+          <w:i/>
+        </w:rPr>
+        <w:t xml:space="preserve">, and the</w:t>
+      </w:r>
+      <w:r>
+        <w:rPr>
+          <w:iCs/>
+          <w:i/>
+        </w:rPr>
+        <w:t xml:space="preserve"> </w:t>
+      </w:r>
+      <w:r>
+        <w:rPr>
+          <w:iCs/>
+          <w:i/>
+        </w:rPr>
+        <w:t xml:space="preserve">Quest</w:t>
+      </w:r>
+      <w:r>
+        <w:rPr>
+          <w:iCs/>
+          <w:i/>
+        </w:rPr>
+        <w:t xml:space="preserve"> </w:t>
+      </w:r>
+      <w:r>
+        <w:rPr>
+          <w:iCs/>
+          <w:i/>
+        </w:rPr>
+        <w:t xml:space="preserve">to</w:t>
+      </w:r>
+      <w:r>
+        <w:rPr>
+          <w:iCs/>
+          <w:i/>
+        </w:rPr>
+        <w:t xml:space="preserve"> </w:t>
+      </w:r>
+      <w:r>
+        <w:rPr>
+          <w:iCs/>
+          <w:i/>
+        </w:rPr>
+        <w:t xml:space="preserve">Quantify Uncertainty</w:t>
+      </w:r>
+      <w:r>
+        <w:t xml:space="preserve">.</w:t>
+      </w:r>
+    </w:p>
     <w:bookmarkEnd w:id="99"/>
-    <w:bookmarkStart w:id="100" w:name="Xb25dd0d6cc2dc05522231325023e792728de44d"/>
+    <w:bookmarkStart w:id="100" w:name="ref-mayo2016"/>
     <w:p>
       <w:pPr>
         <w:pStyle w:val="Literaturverzeichnis"/>
       </w:pPr>
       <w:r>
-        <w:t xml:space="preserve">Lawrence Livermore National Laboratory. (2016).</w:t>
-      </w:r>
-      <w:r>
-        <w:t xml:space="preserve"> </w:t>
-      </w:r>
-      <w:r>
-        <w:rPr>
-          <w:iCs/>
-          <w:i/>
-        </w:rPr>
-        <w:t xml:space="preserve">All</w:t>
-      </w:r>
-      <w:r>
-        <w:rPr>
-          <w:iCs/>
-          <w:i/>
-        </w:rPr>
-        <w:t xml:space="preserve"> </w:t>
-      </w:r>
-      <w:r>
-        <w:rPr>
-          <w:iCs/>
-          <w:i/>
-        </w:rPr>
-        <w:t xml:space="preserve">About</w:t>
-      </w:r>
-      <w:r>
-        <w:rPr>
-          <w:iCs/>
-          <w:i/>
-        </w:rPr>
-        <w:t xml:space="preserve"> </w:t>
-      </w:r>
-      <w:r>
-        <w:rPr>
-          <w:iCs/>
-          <w:i/>
-        </w:rPr>
-        <w:t xml:space="preserve">that</w:t>
-      </w:r>
-      <w:r>
-        <w:rPr>
-          <w:iCs/>
-          <w:i/>
-        </w:rPr>
-        <w:t xml:space="preserve"> </w:t>
-      </w:r>
-      <w:r>
-        <w:rPr>
-          <w:iCs/>
-          <w:i/>
-        </w:rPr>
-        <w:t xml:space="preserve">Bayes</w:t>
-      </w:r>
-      <w:r>
-        <w:rPr>
-          <w:iCs/>
-          <w:i/>
-        </w:rPr>
-        <w:t xml:space="preserve">: Probability,</w:t>
-      </w:r>
-      <w:r>
-        <w:rPr>
-          <w:iCs/>
-          <w:i/>
-        </w:rPr>
-        <w:t xml:space="preserve"> </w:t>
-      </w:r>
-      <w:r>
-        <w:rPr>
-          <w:iCs/>
-          <w:i/>
-        </w:rPr>
-        <w:t xml:space="preserve">Statistics</w:t>
-      </w:r>
-      <w:r>
-        <w:rPr>
-          <w:iCs/>
-          <w:i/>
-        </w:rPr>
-        <w:t xml:space="preserve">, and the</w:t>
-      </w:r>
-      <w:r>
-        <w:rPr>
-          <w:iCs/>
-          <w:i/>
-        </w:rPr>
-        <w:t xml:space="preserve"> </w:t>
-      </w:r>
-      <w:r>
-        <w:rPr>
-          <w:iCs/>
-          <w:i/>
-        </w:rPr>
-        <w:t xml:space="preserve">Quest</w:t>
-      </w:r>
-      <w:r>
-        <w:rPr>
-          <w:iCs/>
-          <w:i/>
-        </w:rPr>
-        <w:t xml:space="preserve"> </w:t>
-      </w:r>
-      <w:r>
-        <w:rPr>
-          <w:iCs/>
-          <w:i/>
-        </w:rPr>
-        <w:t xml:space="preserve">to</w:t>
-      </w:r>
-      <w:r>
-        <w:rPr>
-          <w:iCs/>
-          <w:i/>
-        </w:rPr>
-        <w:t xml:space="preserve"> </w:t>
-      </w:r>
-      <w:r>
-        <w:rPr>
-          <w:iCs/>
-          <w:i/>
-        </w:rPr>
-        <w:t xml:space="preserve">Quantify Uncertainty</w:t>
+        <w:t xml:space="preserve">Mayo, D. (2016). Don’t</w:t>
+      </w:r>
+      <w:r>
+        <w:t xml:space="preserve"> </w:t>
+      </w:r>
+      <w:r>
+        <w:t xml:space="preserve">Throw Out</w:t>
+      </w:r>
+      <w:r>
+        <w:t xml:space="preserve"> </w:t>
+      </w:r>
+      <w:r>
+        <w:t xml:space="preserve">the</w:t>
+      </w:r>
+      <w:r>
+        <w:t xml:space="preserve"> </w:t>
+      </w:r>
+      <w:r>
+        <w:t xml:space="preserve">Error Control Baby With</w:t>
+      </w:r>
+      <w:r>
+        <w:t xml:space="preserve"> </w:t>
+      </w:r>
+      <w:r>
+        <w:t xml:space="preserve">the</w:t>
+      </w:r>
+      <w:r>
+        <w:t xml:space="preserve"> </w:t>
+      </w:r>
+      <w:r>
+        <w:t xml:space="preserve">Bad Statistics Bathwater</w:t>
+      </w:r>
+      <w:r>
+        <w:t xml:space="preserve">: A</w:t>
+      </w:r>
+      <w:r>
+        <w:t xml:space="preserve"> </w:t>
+      </w:r>
+      <w:r>
+        <w:t xml:space="preserve">Commentary</w:t>
       </w:r>
       <w:r>
         <w:t xml:space="preserve">.</w:t>
       </w:r>
+      <w:r>
+        <w:t xml:space="preserve"> </w:t>
+      </w:r>
+      <w:r>
+        <w:rPr>
+          <w:iCs/>
+          <w:i/>
+        </w:rPr>
+        <w:t xml:space="preserve">The American Statistician</w:t>
+      </w:r>
+      <w:r>
+        <w:t xml:space="preserve">,</w:t>
+      </w:r>
+      <w:r>
+        <w:t xml:space="preserve"> </w:t>
+      </w:r>
+      <w:r>
+        <w:rPr>
+          <w:iCs/>
+          <w:i/>
+        </w:rPr>
+        <w:t xml:space="preserve">70</w:t>
+      </w:r>
+      <w:r>
+        <w:t xml:space="preserve">(Online Discussion), 1–2.</w:t>
+      </w:r>
     </w:p>
     <w:bookmarkEnd w:id="100"/>
-    <w:bookmarkStart w:id="101" w:name="ref-mayo2016"/>
+    <w:bookmarkStart w:id="102" w:name="ref-mayo2018"/>
     <w:p>
       <w:pPr>
         <w:pStyle w:val="Literaturverzeichnis"/>
       </w:pPr>
       <w:r>
-        <w:t xml:space="preserve">Mayo, Deborah G. (2016). Don’t</w:t>
-      </w:r>
-      <w:r>
-        <w:t xml:space="preserve"> </w:t>
-      </w:r>
-      <w:r>
-        <w:t xml:space="preserve">Throw Out</w:t>
-      </w:r>
-      <w:r>
-        <w:t xml:space="preserve"> </w:t>
-      </w:r>
-      <w:r>
+        <w:t xml:space="preserve">Mayo, D. (2018).</w:t>
+      </w:r>
+      <w:r>
+        <w:t xml:space="preserve"> </w:t>
+      </w:r>
+      <w:r>
+        <w:rPr>
+          <w:iCs/>
+          <w:i/>
+        </w:rPr>
+        <w:t xml:space="preserve">Statistical</w:t>
+      </w:r>
+      <w:r>
+        <w:rPr>
+          <w:iCs/>
+          <w:i/>
+        </w:rPr>
+        <w:t xml:space="preserve"> </w:t>
+      </w:r>
+      <w:r>
+        <w:rPr>
+          <w:iCs/>
+          <w:i/>
+        </w:rPr>
+        <w:t xml:space="preserve">Inference</w:t>
+      </w:r>
+      <w:r>
+        <w:rPr>
+          <w:iCs/>
+          <w:i/>
+        </w:rPr>
+        <w:t xml:space="preserve"> </w:t>
+      </w:r>
+      <w:r>
+        <w:rPr>
+          <w:iCs/>
+          <w:i/>
+        </w:rPr>
+        <w:t xml:space="preserve">as</w:t>
+      </w:r>
+      <w:r>
+        <w:rPr>
+          <w:iCs/>
+          <w:i/>
+        </w:rPr>
+        <w:t xml:space="preserve"> </w:t>
+      </w:r>
+      <w:r>
+        <w:rPr>
+          <w:iCs/>
+          <w:i/>
+        </w:rPr>
+        <w:t xml:space="preserve">Severe Testing</w:t>
+      </w:r>
+      <w:r>
+        <w:rPr>
+          <w:iCs/>
+          <w:i/>
+        </w:rPr>
+        <w:t xml:space="preserve">: How to</w:t>
+      </w:r>
+      <w:r>
+        <w:rPr>
+          <w:iCs/>
+          <w:i/>
+        </w:rPr>
+        <w:t xml:space="preserve"> </w:t>
+      </w:r>
+      <w:r>
+        <w:rPr>
+          <w:iCs/>
+          <w:i/>
+        </w:rPr>
+        <w:t xml:space="preserve">Get Beyond</w:t>
+      </w:r>
+      <w:r>
+        <w:rPr>
+          <w:iCs/>
+          <w:i/>
+        </w:rPr>
+        <w:t xml:space="preserve"> </w:t>
+      </w:r>
+      <w:r>
+        <w:rPr>
+          <w:iCs/>
+          <w:i/>
+        </w:rPr>
         <w:t xml:space="preserve">the</w:t>
       </w:r>
       <w:r>
-        <w:t xml:space="preserve"> </w:t>
-      </w:r>
-      <w:r>
-        <w:t xml:space="preserve">Error Control Baby With</w:t>
-      </w:r>
-      <w:r>
-        <w:t xml:space="preserve"> </w:t>
-      </w:r>
-      <w:r>
-        <w:t xml:space="preserve">the</w:t>
-      </w:r>
-      <w:r>
-        <w:t xml:space="preserve"> </w:t>
-      </w:r>
-      <w:r>
-        <w:t xml:space="preserve">Bad Statistics Bathwater</w:t>
-      </w:r>
-      <w:r>
-        <w:t xml:space="preserve">: A</w:t>
-      </w:r>
-      <w:r>
-        <w:t xml:space="preserve"> </w:t>
-      </w:r>
-      <w:r>
-        <w:t xml:space="preserve">Commentary</w:t>
+        <w:rPr>
+          <w:iCs/>
+          <w:i/>
+        </w:rPr>
+        <w:t xml:space="preserve"> </w:t>
+      </w:r>
+      <w:r>
+        <w:rPr>
+          <w:iCs/>
+          <w:i/>
+        </w:rPr>
+        <w:t xml:space="preserve">Statistics Wars</w:t>
       </w:r>
       <w:r>
         <w:t xml:space="preserve">.</w:t>
@@ -13333,138 +13463,16 @@
         <w:t xml:space="preserve"> </w:t>
       </w:r>
       <w:r>
-        <w:rPr>
-          <w:iCs/>
-          <w:i/>
-        </w:rPr>
-        <w:t xml:space="preserve">The American Statistician</w:t>
-      </w:r>
-      <w:r>
-        <w:t xml:space="preserve">,</w:t>
-      </w:r>
-      <w:r>
-        <w:t xml:space="preserve"> </w:t>
-      </w:r>
-      <w:r>
-        <w:rPr>
-          <w:iCs/>
-          <w:i/>
-        </w:rPr>
-        <w:t xml:space="preserve">70</w:t>
-      </w:r>
-      <w:r>
-        <w:t xml:space="preserve">(Online Discussion), 1–2.</w:t>
-      </w:r>
-    </w:p>
-    <w:bookmarkEnd w:id="101"/>
-    <w:bookmarkStart w:id="103" w:name="ref-mayo2018"/>
-    <w:p>
-      <w:pPr>
-        <w:pStyle w:val="Literaturverzeichnis"/>
-      </w:pPr>
-      <w:r>
-        <w:t xml:space="preserve">Mayo, Deborah G. (2018).</w:t>
-      </w:r>
-      <w:r>
-        <w:t xml:space="preserve"> </w:t>
-      </w:r>
-      <w:r>
-        <w:rPr>
-          <w:iCs/>
-          <w:i/>
-        </w:rPr>
-        <w:t xml:space="preserve">Statistical</w:t>
-      </w:r>
-      <w:r>
-        <w:rPr>
-          <w:iCs/>
-          <w:i/>
-        </w:rPr>
-        <w:t xml:space="preserve"> </w:t>
-      </w:r>
-      <w:r>
-        <w:rPr>
-          <w:iCs/>
-          <w:i/>
-        </w:rPr>
-        <w:t xml:space="preserve">Inference</w:t>
-      </w:r>
-      <w:r>
-        <w:rPr>
-          <w:iCs/>
-          <w:i/>
-        </w:rPr>
-        <w:t xml:space="preserve"> </w:t>
-      </w:r>
-      <w:r>
-        <w:rPr>
-          <w:iCs/>
-          <w:i/>
-        </w:rPr>
-        <w:t xml:space="preserve">as</w:t>
-      </w:r>
-      <w:r>
-        <w:rPr>
-          <w:iCs/>
-          <w:i/>
-        </w:rPr>
-        <w:t xml:space="preserve"> </w:t>
-      </w:r>
-      <w:r>
-        <w:rPr>
-          <w:iCs/>
-          <w:i/>
-        </w:rPr>
-        <w:t xml:space="preserve">Severe Testing</w:t>
-      </w:r>
-      <w:r>
-        <w:rPr>
-          <w:iCs/>
-          <w:i/>
-        </w:rPr>
-        <w:t xml:space="preserve">: How to</w:t>
-      </w:r>
-      <w:r>
-        <w:rPr>
-          <w:iCs/>
-          <w:i/>
-        </w:rPr>
-        <w:t xml:space="preserve"> </w:t>
-      </w:r>
-      <w:r>
-        <w:rPr>
-          <w:iCs/>
-          <w:i/>
-        </w:rPr>
-        <w:t xml:space="preserve">Get Beyond</w:t>
-      </w:r>
-      <w:r>
-        <w:rPr>
-          <w:iCs/>
-          <w:i/>
-        </w:rPr>
-        <w:t xml:space="preserve"> </w:t>
-      </w:r>
-      <w:r>
-        <w:rPr>
-          <w:iCs/>
-          <w:i/>
-        </w:rPr>
-        <w:t xml:space="preserve">the</w:t>
-      </w:r>
-      <w:r>
-        <w:rPr>
-          <w:iCs/>
-          <w:i/>
-        </w:rPr>
-        <w:t xml:space="preserve"> </w:t>
-      </w:r>
-      <w:r>
-        <w:rPr>
-          <w:iCs/>
-          <w:i/>
-        </w:rPr>
-        <w:t xml:space="preserve">Statistics Wars</w:t>
+        <w:t xml:space="preserve">Cambridge</w:t>
+      </w:r>
+      <w:r>
+        <w:t xml:space="preserve">:</w:t>
+      </w:r>
+      <w:r>
+        <w:t xml:space="preserve"> </w:t>
+      </w:r>
+      <w:r>
+        <w:t xml:space="preserve">Cambridge University Press</w:t>
       </w:r>
       <w:r>
         <w:t xml:space="preserve">.</w:t>
@@ -13472,25 +13480,7 @@
       <w:r>
         <w:t xml:space="preserve"> </w:t>
       </w:r>
-      <w:r>
-        <w:t xml:space="preserve">Cambridge</w:t>
-      </w:r>
-      <w:r>
-        <w:t xml:space="preserve">:</w:t>
-      </w:r>
-      <w:r>
-        <w:t xml:space="preserve"> </w:t>
-      </w:r>
-      <w:r>
-        <w:t xml:space="preserve">Cambridge University Press</w:t>
-      </w:r>
-      <w:r>
-        <w:t xml:space="preserve">.</w:t>
-      </w:r>
-      <w:r>
-        <w:t xml:space="preserve"> </w:t>
-      </w:r>
-      <w:hyperlink r:id="rId102">
+      <w:hyperlink r:id="rId101">
         <w:r>
           <w:rPr>
             <w:rStyle w:val="Hyperlink"/>
@@ -13499,8 +13489,8 @@
         </w:r>
       </w:hyperlink>
     </w:p>
-    <w:bookmarkEnd w:id="103"/>
-    <w:bookmarkStart w:id="105" w:name="ref-mcgrath1981"/>
+    <w:bookmarkEnd w:id="102"/>
+    <w:bookmarkStart w:id="104" w:name="ref-mcgrath1981"/>
     <w:p>
       <w:pPr>
         <w:pStyle w:val="Literaturverzeichnis"/>
@@ -13570,7 +13560,7 @@
       <w:r>
         <w:t xml:space="preserve"> </w:t>
       </w:r>
-      <w:hyperlink r:id="rId104">
+      <w:hyperlink r:id="rId103">
         <w:r>
           <w:rPr>
             <w:rStyle w:val="Hyperlink"/>
@@ -13579,8 +13569,8 @@
         </w:r>
       </w:hyperlink>
     </w:p>
-    <w:bookmarkEnd w:id="105"/>
-    <w:bookmarkStart w:id="107" w:name="ref-R-foreach"/>
+    <w:bookmarkEnd w:id="104"/>
+    <w:bookmarkStart w:id="106" w:name="ref-R-foreach"/>
     <w:p>
       <w:pPr>
         <w:pStyle w:val="Literaturverzeichnis"/>
@@ -13604,7 +13594,7 @@
       <w:r>
         <w:t xml:space="preserve"> </w:t>
       </w:r>
-      <w:hyperlink r:id="rId106">
+      <w:hyperlink r:id="rId105">
         <w:r>
           <w:rPr>
             <w:rStyle w:val="Hyperlink"/>
@@ -13613,8 +13603,8 @@
         </w:r>
       </w:hyperlink>
     </w:p>
-    <w:bookmarkEnd w:id="107"/>
-    <w:bookmarkStart w:id="109" w:name="ref-miller2020"/>
+    <w:bookmarkEnd w:id="106"/>
+    <w:bookmarkStart w:id="108" w:name="ref-miller2020"/>
     <w:p>
       <w:pPr>
         <w:pStyle w:val="Literaturverzeichnis"/>
@@ -13638,7 +13628,7 @@
       <w:r>
         <w:t xml:space="preserve"> </w:t>
       </w:r>
-      <w:hyperlink r:id="rId108">
+      <w:hyperlink r:id="rId107">
         <w:r>
           <w:rPr>
             <w:rStyle w:val="Hyperlink"/>
@@ -13647,14 +13637,14 @@
         </w:r>
       </w:hyperlink>
     </w:p>
-    <w:bookmarkEnd w:id="109"/>
-    <w:bookmarkStart w:id="111" w:name="ref-morey2016"/>
+    <w:bookmarkEnd w:id="108"/>
+    <w:bookmarkStart w:id="110" w:name="ref-morey2016"/>
     <w:p>
       <w:pPr>
         <w:pStyle w:val="Literaturverzeichnis"/>
       </w:pPr>
       <w:r>
-        <w:t xml:space="preserve">Morey, Richard D., &amp; Lakens, D. (2016).</w:t>
+        <w:t xml:space="preserve">Morey, R. D., &amp; Lakens, D. (2016).</w:t>
       </w:r>
       <w:r>
         <w:t xml:space="preserve"> </w:t>
@@ -13693,7 +13683,7 @@
       <w:r>
         <w:t xml:space="preserve"> </w:t>
       </w:r>
-      <w:hyperlink r:id="rId110">
+      <w:hyperlink r:id="rId109">
         <w:r>
           <w:rPr>
             <w:rStyle w:val="Hyperlink"/>
@@ -13702,14 +13692,14 @@
         </w:r>
       </w:hyperlink>
     </w:p>
-    <w:bookmarkEnd w:id="111"/>
-    <w:bookmarkStart w:id="113" w:name="ref-morey2011"/>
+    <w:bookmarkEnd w:id="110"/>
+    <w:bookmarkStart w:id="112" w:name="ref-morey2011"/>
     <w:p>
       <w:pPr>
         <w:pStyle w:val="Literaturverzeichnis"/>
       </w:pPr>
       <w:r>
-        <w:t xml:space="preserve">Morey, Richard D., &amp; Rouder, J. N. (2011). Bayes factor approaches for testing interval null hypotheses.</w:t>
+        <w:t xml:space="preserve">Morey, R. D., &amp; Rouder, J. N. (2011). Bayes factor approaches for testing interval null hypotheses.</w:t>
       </w:r>
       <w:r>
         <w:t xml:space="preserve"> </w:t>
@@ -13740,7 +13730,7 @@
       <w:r>
         <w:t xml:space="preserve"> </w:t>
       </w:r>
-      <w:hyperlink r:id="rId112">
+      <w:hyperlink r:id="rId111">
         <w:r>
           <w:rPr>
             <w:rStyle w:val="Hyperlink"/>
@@ -13749,14 +13739,14 @@
         </w:r>
       </w:hyperlink>
     </w:p>
-    <w:bookmarkEnd w:id="113"/>
-    <w:bookmarkStart w:id="115" w:name="ref-R-BayesFactor"/>
+    <w:bookmarkEnd w:id="112"/>
+    <w:bookmarkStart w:id="114" w:name="ref-R-BayesFactor"/>
     <w:p>
       <w:pPr>
         <w:pStyle w:val="Literaturverzeichnis"/>
       </w:pPr>
       <w:r>
-        <w:t xml:space="preserve">Morey, Richard D., &amp; Rouder, J. N. (2018).</w:t>
+        <w:t xml:space="preserve">Morey, R. D., &amp; Rouder, J. N. (2018).</w:t>
       </w:r>
       <w:r>
         <w:t xml:space="preserve"> </w:t>
@@ -13774,7 +13764,7 @@
       <w:r>
         <w:t xml:space="preserve"> </w:t>
       </w:r>
-      <w:hyperlink r:id="rId114">
+      <w:hyperlink r:id="rId113">
         <w:r>
           <w:rPr>
             <w:rStyle w:val="Hyperlink"/>
@@ -13783,8 +13773,8 @@
         </w:r>
       </w:hyperlink>
     </w:p>
-    <w:bookmarkEnd w:id="115"/>
-    <w:bookmarkStart w:id="117" w:name="ref-R-tibble"/>
+    <w:bookmarkEnd w:id="114"/>
+    <w:bookmarkStart w:id="116" w:name="ref-R-tibble"/>
     <w:p>
       <w:pPr>
         <w:pStyle w:val="Literaturverzeichnis"/>
@@ -13808,7 +13798,7 @@
       <w:r>
         <w:t xml:space="preserve"> </w:t>
       </w:r>
-      <w:hyperlink r:id="rId116">
+      <w:hyperlink r:id="rId115">
         <w:r>
           <w:rPr>
             <w:rStyle w:val="Hyperlink"/>
@@ -13817,8 +13807,8 @@
         </w:r>
       </w:hyperlink>
     </w:p>
-    <w:bookmarkEnd w:id="117"/>
-    <w:bookmarkStart w:id="119" w:name="ref-nelson2018"/>
+    <w:bookmarkEnd w:id="116"/>
+    <w:bookmarkStart w:id="118" w:name="ref-nelson2018"/>
     <w:p>
       <w:pPr>
         <w:pStyle w:val="Literaturverzeichnis"/>
@@ -13864,7 +13854,7 @@
       <w:r>
         <w:t xml:space="preserve"> </w:t>
       </w:r>
-      <w:hyperlink r:id="rId118">
+      <w:hyperlink r:id="rId117">
         <w:r>
           <w:rPr>
             <w:rStyle w:val="Hyperlink"/>
@@ -13873,57 +13863,93 @@
         </w:r>
       </w:hyperlink>
     </w:p>
+    <w:bookmarkEnd w:id="118"/>
+    <w:bookmarkStart w:id="119" w:name="ref-neyman1933"/>
+    <w:p>
+      <w:pPr>
+        <w:pStyle w:val="Literaturverzeichnis"/>
+      </w:pPr>
+      <w:r>
+        <w:t xml:space="preserve">Neyman, J., &amp; Pearson, E. S. (1933). On the</w:t>
+      </w:r>
+      <w:r>
+        <w:t xml:space="preserve"> </w:t>
+      </w:r>
+      <w:r>
+        <w:t xml:space="preserve">Problem</w:t>
+      </w:r>
+      <w:r>
+        <w:t xml:space="preserve"> </w:t>
+      </w:r>
+      <w:r>
+        <w:t xml:space="preserve">of the</w:t>
+      </w:r>
+      <w:r>
+        <w:t xml:space="preserve"> </w:t>
+      </w:r>
+      <w:r>
+        <w:t xml:space="preserve">Most Efficient Tests</w:t>
+      </w:r>
+      <w:r>
+        <w:t xml:space="preserve"> </w:t>
+      </w:r>
+      <w:r>
+        <w:t xml:space="preserve">of</w:t>
+      </w:r>
+      <w:r>
+        <w:t xml:space="preserve"> </w:t>
+      </w:r>
+      <w:r>
+        <w:t xml:space="preserve">Statistical Hypotheses</w:t>
+      </w:r>
+      <w:r>
+        <w:t xml:space="preserve">.</w:t>
+      </w:r>
+      <w:r>
+        <w:t xml:space="preserve"> </w:t>
+      </w:r>
+      <w:r>
+        <w:rPr>
+          <w:iCs/>
+          <w:i/>
+        </w:rPr>
+        <w:t xml:space="preserve">Philosophical Transactions of the Royal Society of London. Series A, Containing Papers of a Mathematical or Physical Character</w:t>
+      </w:r>
+      <w:r>
+        <w:t xml:space="preserve">,</w:t>
+      </w:r>
+      <w:r>
+        <w:t xml:space="preserve"> </w:t>
+      </w:r>
+      <w:r>
+        <w:rPr>
+          <w:iCs/>
+          <w:i/>
+        </w:rPr>
+        <w:t xml:space="preserve">231</w:t>
+      </w:r>
+      <w:r>
+        <w:t xml:space="preserve">, 289–337.</w:t>
+      </w:r>
+    </w:p>
     <w:bookmarkEnd w:id="119"/>
-    <w:bookmarkStart w:id="120" w:name="ref-neyman1933"/>
+    <w:bookmarkStart w:id="121" w:name="ref-R-coda"/>
     <w:p>
       <w:pPr>
         <w:pStyle w:val="Literaturverzeichnis"/>
       </w:pPr>
       <w:r>
-        <w:t xml:space="preserve">Neyman, J., &amp; Pearson, E. S. (1933). On the</w:t>
-      </w:r>
-      <w:r>
-        <w:t xml:space="preserve"> </w:t>
-      </w:r>
-      <w:r>
-        <w:t xml:space="preserve">Problem</w:t>
-      </w:r>
-      <w:r>
-        <w:t xml:space="preserve"> </w:t>
-      </w:r>
-      <w:r>
-        <w:t xml:space="preserve">of the</w:t>
-      </w:r>
-      <w:r>
-        <w:t xml:space="preserve"> </w:t>
-      </w:r>
-      <w:r>
-        <w:t xml:space="preserve">Most Efficient Tests</w:t>
-      </w:r>
-      <w:r>
-        <w:t xml:space="preserve"> </w:t>
-      </w:r>
-      <w:r>
-        <w:t xml:space="preserve">of</w:t>
-      </w:r>
-      <w:r>
-        <w:t xml:space="preserve"> </w:t>
-      </w:r>
-      <w:r>
-        <w:t xml:space="preserve">Statistical Hypotheses</w:t>
-      </w:r>
-      <w:r>
-        <w:t xml:space="preserve">.</w:t>
-      </w:r>
-      <w:r>
-        <w:t xml:space="preserve"> </w:t>
-      </w:r>
-      <w:r>
-        <w:rPr>
-          <w:iCs/>
-          <w:i/>
-        </w:rPr>
-        <w:t xml:space="preserve">Philosophical Transactions of the Royal Society of London. Series A, Containing Papers of a Mathematical or Physical Character</w:t>
+        <w:t xml:space="preserve">Plummer, M., Best, N., Cowles, K., &amp; Vines, K. (2006). CODA: Convergence diagnosis and output analysis for MCMC.</w:t>
+      </w:r>
+      <w:r>
+        <w:t xml:space="preserve"> </w:t>
+      </w:r>
+      <w:r>
+        <w:rPr>
+          <w:iCs/>
+          <w:i/>
+        </w:rPr>
+        <w:t xml:space="preserve">R News</w:t>
       </w:r>
       <w:r>
         <w:t xml:space="preserve">,</w:t>
@@ -13936,42 +13962,6 @@
           <w:iCs/>
           <w:i/>
         </w:rPr>
-        <w:t xml:space="preserve">231</w:t>
-      </w:r>
-      <w:r>
-        <w:t xml:space="preserve">, 289–337.</w:t>
-      </w:r>
-    </w:p>
-    <w:bookmarkEnd w:id="120"/>
-    <w:bookmarkStart w:id="122" w:name="ref-R-coda"/>
-    <w:p>
-      <w:pPr>
-        <w:pStyle w:val="Literaturverzeichnis"/>
-      </w:pPr>
-      <w:r>
-        <w:t xml:space="preserve">Plummer, M., Best, N., Cowles, K., &amp; Vines, K. (2006). CODA: Convergence diagnosis and output analysis for MCMC.</w:t>
-      </w:r>
-      <w:r>
-        <w:t xml:space="preserve"> </w:t>
-      </w:r>
-      <w:r>
-        <w:rPr>
-          <w:iCs/>
-          <w:i/>
-        </w:rPr>
-        <w:t xml:space="preserve">R News</w:t>
-      </w:r>
-      <w:r>
-        <w:t xml:space="preserve">,</w:t>
-      </w:r>
-      <w:r>
-        <w:t xml:space="preserve"> </w:t>
-      </w:r>
-      <w:r>
-        <w:rPr>
-          <w:iCs/>
-          <w:i/>
-        </w:rPr>
         <w:t xml:space="preserve">6</w:t>
       </w:r>
       <w:r>
@@ -13980,7 +13970,7 @@
       <w:r>
         <w:t xml:space="preserve"> </w:t>
       </w:r>
-      <w:hyperlink r:id="rId121">
+      <w:hyperlink r:id="rId120">
         <w:r>
           <w:rPr>
             <w:rStyle w:val="Hyperlink"/>
@@ -13989,8 +13979,8 @@
         </w:r>
       </w:hyperlink>
     </w:p>
-    <w:bookmarkEnd w:id="122"/>
-    <w:bookmarkStart w:id="124" w:name="ref-pocock1977"/>
+    <w:bookmarkEnd w:id="121"/>
+    <w:bookmarkStart w:id="123" w:name="ref-pocock1977"/>
     <w:p>
       <w:pPr>
         <w:pStyle w:val="Literaturverzeichnis"/>
@@ -14072,7 +14062,7 @@
       <w:r>
         <w:t xml:space="preserve"> </w:t>
       </w:r>
-      <w:hyperlink r:id="rId123">
+      <w:hyperlink r:id="rId122">
         <w:r>
           <w:rPr>
             <w:rStyle w:val="Hyperlink"/>
@@ -14081,8 +14071,8 @@
         </w:r>
       </w:hyperlink>
     </w:p>
-    <w:bookmarkEnd w:id="124"/>
-    <w:bookmarkStart w:id="126" w:name="ref-pocock1989"/>
+    <w:bookmarkEnd w:id="123"/>
+    <w:bookmarkStart w:id="125" w:name="ref-pocock1989"/>
     <w:p>
       <w:pPr>
         <w:pStyle w:val="Literaturverzeichnis"/>
@@ -14119,7 +14109,7 @@
       <w:r>
         <w:t xml:space="preserve"> </w:t>
       </w:r>
-      <w:hyperlink r:id="rId125">
+      <w:hyperlink r:id="rId124">
         <w:r>
           <w:rPr>
             <w:rStyle w:val="Hyperlink"/>
@@ -14128,54 +14118,54 @@
         </w:r>
       </w:hyperlink>
     </w:p>
+    <w:bookmarkEnd w:id="125"/>
+    <w:bookmarkStart w:id="126" w:name="ref-proschan2006"/>
+    <w:p>
+      <w:pPr>
+        <w:pStyle w:val="Literaturverzeichnis"/>
+      </w:pPr>
+      <w:r>
+        <w:t xml:space="preserve">Proschan, M. A., Lan, K. K. G., &amp; Wittes, J. T. (2006).</w:t>
+      </w:r>
+      <w:r>
+        <w:t xml:space="preserve"> </w:t>
+      </w:r>
+      <w:r>
+        <w:rPr>
+          <w:iCs/>
+          <w:i/>
+        </w:rPr>
+        <w:t xml:space="preserve">Statistical monitoring of clinical trials: A unified approach</w:t>
+      </w:r>
+      <w:r>
+        <w:t xml:space="preserve">.</w:t>
+      </w:r>
+      <w:r>
+        <w:t xml:space="preserve"> </w:t>
+      </w:r>
+      <w:r>
+        <w:t xml:space="preserve">New York, NY</w:t>
+      </w:r>
+      <w:r>
+        <w:t xml:space="preserve">:</w:t>
+      </w:r>
+      <w:r>
+        <w:t xml:space="preserve"> </w:t>
+      </w:r>
+      <w:r>
+        <w:t xml:space="preserve">Springer</w:t>
+      </w:r>
+      <w:r>
+        <w:t xml:space="preserve">.</w:t>
+      </w:r>
+    </w:p>
     <w:bookmarkEnd w:id="126"/>
-    <w:bookmarkStart w:id="127" w:name="ref-proschan2006"/>
+    <w:bookmarkStart w:id="128" w:name="ref-R-base"/>
     <w:p>
       <w:pPr>
         <w:pStyle w:val="Literaturverzeichnis"/>
       </w:pPr>
       <w:r>
-        <w:t xml:space="preserve">Proschan, M. A., Lan, K. K. G., &amp; Wittes, J. T. (2006).</w:t>
-      </w:r>
-      <w:r>
-        <w:t xml:space="preserve"> </w:t>
-      </w:r>
-      <w:r>
-        <w:rPr>
-          <w:iCs/>
-          <w:i/>
-        </w:rPr>
-        <w:t xml:space="preserve">Statistical monitoring of clinical trials: A unified approach</w:t>
-      </w:r>
-      <w:r>
-        <w:t xml:space="preserve">.</w:t>
-      </w:r>
-      <w:r>
-        <w:t xml:space="preserve"> </w:t>
-      </w:r>
-      <w:r>
-        <w:t xml:space="preserve">New York, NY</w:t>
-      </w:r>
-      <w:r>
-        <w:t xml:space="preserve">:</w:t>
-      </w:r>
-      <w:r>
-        <w:t xml:space="preserve"> </w:t>
-      </w:r>
-      <w:r>
-        <w:t xml:space="preserve">Springer</w:t>
-      </w:r>
-      <w:r>
-        <w:t xml:space="preserve">.</w:t>
-      </w:r>
-    </w:p>
-    <w:bookmarkEnd w:id="127"/>
-    <w:bookmarkStart w:id="129" w:name="ref-R-base"/>
-    <w:p>
-      <w:pPr>
-        <w:pStyle w:val="Literaturverzeichnis"/>
-      </w:pPr>
-      <w:r>
         <w:t xml:space="preserve">R Core Team. (2021).</w:t>
       </w:r>
       <w:r>
@@ -14194,7 +14184,7 @@
       <w:r>
         <w:t xml:space="preserve"> </w:t>
       </w:r>
-      <w:hyperlink r:id="rId128">
+      <w:hyperlink r:id="rId127">
         <w:r>
           <w:rPr>
             <w:rStyle w:val="Hyperlink"/>
@@ -14203,8 +14193,8 @@
         </w:r>
       </w:hyperlink>
     </w:p>
-    <w:bookmarkEnd w:id="129"/>
-    <w:bookmarkStart w:id="131" w:name="ref-rouder2016"/>
+    <w:bookmarkEnd w:id="128"/>
+    <w:bookmarkStart w:id="130" w:name="ref-rouder2016"/>
     <w:p>
       <w:pPr>
         <w:pStyle w:val="Literaturverzeichnis"/>
@@ -14274,7 +14264,7 @@
       <w:r>
         <w:t xml:space="preserve"> </w:t>
       </w:r>
-      <w:hyperlink r:id="rId130">
+      <w:hyperlink r:id="rId129">
         <w:r>
           <w:rPr>
             <w:rStyle w:val="Hyperlink"/>
@@ -14283,8 +14273,8 @@
         </w:r>
       </w:hyperlink>
     </w:p>
-    <w:bookmarkEnd w:id="131"/>
-    <w:bookmarkStart w:id="133" w:name="ref-schnuerch2020"/>
+    <w:bookmarkEnd w:id="130"/>
+    <w:bookmarkStart w:id="132" w:name="ref-schnuerch2020"/>
     <w:p>
       <w:pPr>
         <w:pStyle w:val="Literaturverzeichnis"/>
@@ -14321,7 +14311,7 @@
       <w:r>
         <w:t xml:space="preserve"> </w:t>
       </w:r>
-      <w:hyperlink r:id="rId132">
+      <w:hyperlink r:id="rId131">
         <w:r>
           <w:rPr>
             <w:rStyle w:val="Hyperlink"/>
@@ -14330,36 +14320,36 @@
         </w:r>
       </w:hyperlink>
     </w:p>
+    <w:bookmarkEnd w:id="132"/>
+    <w:bookmarkStart w:id="133" w:name="ref-schonbrodt2018"/>
+    <w:p>
+      <w:pPr>
+        <w:pStyle w:val="Literaturverzeichnis"/>
+      </w:pPr>
+      <w:r>
+        <w:t xml:space="preserve">Schonbrodt, F. D., &amp; Wagenmakers, E.-J. (2018). Bayes factor design analysis: Planning for compelling evidence.</w:t>
+      </w:r>
+      <w:r>
+        <w:t xml:space="preserve"> </w:t>
+      </w:r>
+      <w:r>
+        <w:rPr>
+          <w:iCs/>
+          <w:i/>
+        </w:rPr>
+        <w:t xml:space="preserve">Psychon Bull Rev</w:t>
+      </w:r>
+      <w:r>
+        <w:t xml:space="preserve">, 15.</w:t>
+      </w:r>
+    </w:p>
     <w:bookmarkEnd w:id="133"/>
-    <w:bookmarkStart w:id="134" w:name="ref-schonbrodt2018"/>
+    <w:bookmarkStart w:id="135" w:name="ref-schonbrodt2017"/>
     <w:p>
       <w:pPr>
         <w:pStyle w:val="Literaturverzeichnis"/>
       </w:pPr>
       <w:r>
-        <w:t xml:space="preserve">Schonbrodt, F. D., &amp; Wagenmakers, E.-J. (2018). Bayes factor design analysis: Planning for compelling evidence.</w:t>
-      </w:r>
-      <w:r>
-        <w:t xml:space="preserve"> </w:t>
-      </w:r>
-      <w:r>
-        <w:rPr>
-          <w:iCs/>
-          <w:i/>
-        </w:rPr>
-        <w:t xml:space="preserve">Psychon Bull Rev</w:t>
-      </w:r>
-      <w:r>
-        <w:t xml:space="preserve">, 15.</w:t>
-      </w:r>
-    </w:p>
-    <w:bookmarkEnd w:id="134"/>
-    <w:bookmarkStart w:id="136" w:name="ref-schonbrodt2017"/>
-    <w:p>
-      <w:pPr>
-        <w:pStyle w:val="Literaturverzeichnis"/>
-      </w:pPr>
-      <w:r>
         <w:t xml:space="preserve">Schonbrodt, F. D., Zehetleitner, M., Wagenmakers, E.-J., &amp; Perugini, M. (2017). Sequential</w:t>
       </w:r>
       <w:r>
@@ -14409,7 +14399,7 @@
       <w:r>
         <w:t xml:space="preserve"> </w:t>
       </w:r>
-      <w:hyperlink r:id="rId135">
+      <w:hyperlink r:id="rId134">
         <w:r>
           <w:rPr>
             <w:rStyle w:val="Hyperlink"/>
@@ -14418,8 +14408,8 @@
         </w:r>
       </w:hyperlink>
     </w:p>
-    <w:bookmarkEnd w:id="136"/>
-    <w:bookmarkStart w:id="138" w:name="ref-R-BFDA"/>
+    <w:bookmarkEnd w:id="135"/>
+    <w:bookmarkStart w:id="137" w:name="ref-R-BFDA"/>
     <w:p>
       <w:pPr>
         <w:pStyle w:val="Literaturverzeichnis"/>
@@ -14456,7 +14446,7 @@
       <w:r>
         <w:t xml:space="preserve"> </w:t>
       </w:r>
-      <w:hyperlink r:id="rId137">
+      <w:hyperlink r:id="rId136">
         <w:r>
           <w:rPr>
             <w:rStyle w:val="Hyperlink"/>
@@ -14465,8 +14455,8 @@
         </w:r>
       </w:hyperlink>
     </w:p>
-    <w:bookmarkEnd w:id="138"/>
-    <w:bookmarkStart w:id="140" w:name="ref-simmons2011"/>
+    <w:bookmarkEnd w:id="137"/>
+    <w:bookmarkStart w:id="139" w:name="ref-simmons2011"/>
     <w:p>
       <w:pPr>
         <w:pStyle w:val="Literaturverzeichnis"/>
@@ -14554,7 +14544,7 @@
       <w:r>
         <w:t xml:space="preserve"> </w:t>
       </w:r>
-      <w:hyperlink r:id="rId139">
+      <w:hyperlink r:id="rId138">
         <w:r>
           <w:rPr>
             <w:rStyle w:val="Hyperlink"/>
@@ -14563,8 +14553,8 @@
         </w:r>
       </w:hyperlink>
     </w:p>
-    <w:bookmarkEnd w:id="140"/>
-    <w:bookmarkStart w:id="142" w:name="ref-stefan2020"/>
+    <w:bookmarkEnd w:id="139"/>
+    <w:bookmarkStart w:id="141" w:name="ref-stefan2020"/>
     <w:p>
       <w:pPr>
         <w:pStyle w:val="Literaturverzeichnis"/>
@@ -14663,7 +14653,7 @@
       <w:r>
         <w:t xml:space="preserve"> </w:t>
       </w:r>
-      <w:hyperlink r:id="rId141">
+      <w:hyperlink r:id="rId140">
         <w:r>
           <w:rPr>
             <w:rStyle w:val="Hyperlink"/>
@@ -14672,8 +14662,8 @@
         </w:r>
       </w:hyperlink>
     </w:p>
-    <w:bookmarkEnd w:id="142"/>
-    <w:bookmarkStart w:id="144" w:name="ref-vandoorn2020"/>
+    <w:bookmarkEnd w:id="141"/>
+    <w:bookmarkStart w:id="143" w:name="ref-vandoorn2020"/>
     <w:p>
       <w:pPr>
         <w:pStyle w:val="Literaturverzeichnis"/>
@@ -14721,7 +14711,7 @@
       <w:r>
         <w:t xml:space="preserve"> </w:t>
       </w:r>
-      <w:hyperlink r:id="rId143">
+      <w:hyperlink r:id="rId142">
         <w:r>
           <w:rPr>
             <w:rStyle w:val="Hyperlink"/>
@@ -14730,8 +14720,8 @@
         </w:r>
       </w:hyperlink>
     </w:p>
-    <w:bookmarkEnd w:id="144"/>
-    <w:bookmarkStart w:id="146" w:name="ref-R-metafor"/>
+    <w:bookmarkEnd w:id="143"/>
+    <w:bookmarkStart w:id="145" w:name="ref-R-metafor"/>
     <w:p>
       <w:pPr>
         <w:pStyle w:val="Literaturverzeichnis"/>
@@ -14792,7 +14782,7 @@
       <w:r>
         <w:t xml:space="preserve"> </w:t>
       </w:r>
-      <w:hyperlink r:id="rId145">
+      <w:hyperlink r:id="rId144">
         <w:r>
           <w:rPr>
             <w:rStyle w:val="Hyperlink"/>
@@ -14801,106 +14791,106 @@
         </w:r>
       </w:hyperlink>
     </w:p>
+    <w:bookmarkEnd w:id="145"/>
+    <w:bookmarkStart w:id="146" w:name="ref-wagenmakers"/>
+    <w:p>
+      <w:pPr>
+        <w:pStyle w:val="Literaturverzeichnis"/>
+      </w:pPr>
+      <w:r>
+        <w:t xml:space="preserve">Wagenmakers, E.-J., &amp; Gronau, Q. F. (n.d.).</w:t>
+      </w:r>
+      <w:r>
+        <w:t xml:space="preserve"> </w:t>
+      </w:r>
+      <w:r>
+        <w:rPr>
+          <w:iCs/>
+          <w:i/>
+        </w:rPr>
+        <w:t xml:space="preserve">A</w:t>
+      </w:r>
+      <w:r>
+        <w:rPr>
+          <w:iCs/>
+          <w:i/>
+        </w:rPr>
+        <w:t xml:space="preserve"> </w:t>
+      </w:r>
+      <w:r>
+        <w:rPr>
+          <w:iCs/>
+          <w:i/>
+        </w:rPr>
+        <w:t xml:space="preserve">Compendium</w:t>
+      </w:r>
+      <w:r>
+        <w:rPr>
+          <w:iCs/>
+          <w:i/>
+        </w:rPr>
+        <w:t xml:space="preserve"> </w:t>
+      </w:r>
+      <w:r>
+        <w:rPr>
+          <w:iCs/>
+          <w:i/>
+        </w:rPr>
+        <w:t xml:space="preserve">of</w:t>
+      </w:r>
+      <w:r>
+        <w:rPr>
+          <w:iCs/>
+          <w:i/>
+        </w:rPr>
+        <w:t xml:space="preserve"> </w:t>
+      </w:r>
+      <w:r>
+        <w:rPr>
+          <w:iCs/>
+          <w:i/>
+        </w:rPr>
+        <w:t xml:space="preserve">Clean Graphs</w:t>
+      </w:r>
+      <w:r>
+        <w:rPr>
+          <w:iCs/>
+          <w:i/>
+        </w:rPr>
+        <w:t xml:space="preserve"> </w:t>
+      </w:r>
+      <w:r>
+        <w:rPr>
+          <w:iCs/>
+          <w:i/>
+        </w:rPr>
+        <w:t xml:space="preserve">in</w:t>
+      </w:r>
+      <w:r>
+        <w:rPr>
+          <w:iCs/>
+          <w:i/>
+        </w:rPr>
+        <w:t xml:space="preserve"> </w:t>
+      </w:r>
+      <w:r>
+        <w:rPr>
+          <w:iCs/>
+          <w:i/>
+        </w:rPr>
+        <w:t xml:space="preserve">R</w:t>
+      </w:r>
+      <w:r>
+        <w:t xml:space="preserve">. https://www.shinyapps.org/apps/RGraphCompendium/index.php#prior-and-posterior.</w:t>
+      </w:r>
+    </w:p>
     <w:bookmarkEnd w:id="146"/>
-    <w:bookmarkStart w:id="147" w:name="ref-wagenmakers"/>
+    <w:bookmarkStart w:id="148" w:name="ref-wagenmakers2018"/>
     <w:p>
       <w:pPr>
         <w:pStyle w:val="Literaturverzeichnis"/>
       </w:pPr>
       <w:r>
-        <w:t xml:space="preserve">Wagenmakers, E.-J., &amp; Gronau, Q. F. (n.d.).</w:t>
-      </w:r>
-      <w:r>
-        <w:t xml:space="preserve"> </w:t>
-      </w:r>
-      <w:r>
-        <w:rPr>
-          <w:iCs/>
-          <w:i/>
-        </w:rPr>
-        <w:t xml:space="preserve">A</w:t>
-      </w:r>
-      <w:r>
-        <w:rPr>
-          <w:iCs/>
-          <w:i/>
-        </w:rPr>
-        <w:t xml:space="preserve"> </w:t>
-      </w:r>
-      <w:r>
-        <w:rPr>
-          <w:iCs/>
-          <w:i/>
-        </w:rPr>
-        <w:t xml:space="preserve">Compendium</w:t>
-      </w:r>
-      <w:r>
-        <w:rPr>
-          <w:iCs/>
-          <w:i/>
-        </w:rPr>
-        <w:t xml:space="preserve"> </w:t>
-      </w:r>
-      <w:r>
-        <w:rPr>
-          <w:iCs/>
-          <w:i/>
-        </w:rPr>
-        <w:t xml:space="preserve">of</w:t>
-      </w:r>
-      <w:r>
-        <w:rPr>
-          <w:iCs/>
-          <w:i/>
-        </w:rPr>
-        <w:t xml:space="preserve"> </w:t>
-      </w:r>
-      <w:r>
-        <w:rPr>
-          <w:iCs/>
-          <w:i/>
-        </w:rPr>
-        <w:t xml:space="preserve">Clean Graphs</w:t>
-      </w:r>
-      <w:r>
-        <w:rPr>
-          <w:iCs/>
-          <w:i/>
-        </w:rPr>
-        <w:t xml:space="preserve"> </w:t>
-      </w:r>
-      <w:r>
-        <w:rPr>
-          <w:iCs/>
-          <w:i/>
-        </w:rPr>
-        <w:t xml:space="preserve">in</w:t>
-      </w:r>
-      <w:r>
-        <w:rPr>
-          <w:iCs/>
-          <w:i/>
-        </w:rPr>
-        <w:t xml:space="preserve"> </w:t>
-      </w:r>
-      <w:r>
-        <w:rPr>
-          <w:iCs/>
-          <w:i/>
-        </w:rPr>
-        <w:t xml:space="preserve">R</w:t>
-      </w:r>
-      <w:r>
-        <w:t xml:space="preserve">. https://www.shinyapps.org/apps/RGraphCompendium/index.php#prior-and-posterior.</w:t>
-      </w:r>
-    </w:p>
-    <w:bookmarkEnd w:id="147"/>
-    <w:bookmarkStart w:id="149" w:name="ref-wagenmakers2018"/>
-    <w:p>
-      <w:pPr>
-        <w:pStyle w:val="Literaturverzeichnis"/>
-      </w:pPr>
-      <w:r>
         <w:t xml:space="preserve">Wagenmakers, E.-J., Marsman, M., Jamil, T., Ly, A., Verhagen, J., Love, J., … Morey, R. D. (2018). Bayesian inference for psychology.</w:t>
       </w:r>
       <w:r>
@@ -14941,7 +14931,7 @@
       <w:r>
         <w:t xml:space="preserve"> </w:t>
       </w:r>
-      <w:hyperlink r:id="rId148">
+      <w:hyperlink r:id="rId147">
         <w:r>
           <w:rPr>
             <w:rStyle w:val="Hyperlink"/>
@@ -14950,24 +14940,135 @@
         </w:r>
       </w:hyperlink>
     </w:p>
+    <w:bookmarkEnd w:id="148"/>
+    <w:bookmarkStart w:id="149" w:name="ref-wald1973"/>
+    <w:p>
+      <w:pPr>
+        <w:pStyle w:val="Literaturverzeichnis"/>
+      </w:pPr>
+      <w:r>
+        <w:t xml:space="preserve">Wald, A. (1973).</w:t>
+      </w:r>
+      <w:r>
+        <w:t xml:space="preserve"> </w:t>
+      </w:r>
+      <w:r>
+        <w:rPr>
+          <w:iCs/>
+          <w:i/>
+        </w:rPr>
+        <w:t xml:space="preserve">Sequential analysis</w:t>
+      </w:r>
+      <w:r>
+        <w:t xml:space="preserve">.</w:t>
+      </w:r>
+      <w:r>
+        <w:t xml:space="preserve"> </w:t>
+      </w:r>
+      <w:r>
+        <w:t xml:space="preserve">New York</w:t>
+      </w:r>
+      <w:r>
+        <w:t xml:space="preserve">:</w:t>
+      </w:r>
+      <w:r>
+        <w:t xml:space="preserve"> </w:t>
+      </w:r>
+      <w:r>
+        <w:t xml:space="preserve">Dover Publications</w:t>
+      </w:r>
+      <w:r>
+        <w:t xml:space="preserve">.</w:t>
+      </w:r>
+    </w:p>
     <w:bookmarkEnd w:id="149"/>
-    <w:bookmarkStart w:id="150" w:name="ref-wald1973"/>
+    <w:bookmarkStart w:id="151" w:name="ref-wassmer2016"/>
     <w:p>
       <w:pPr>
         <w:pStyle w:val="Literaturverzeichnis"/>
       </w:pPr>
       <w:r>
-        <w:t xml:space="preserve">Wald, A. (1973).</w:t>
-      </w:r>
-      <w:r>
-        <w:t xml:space="preserve"> </w:t>
-      </w:r>
-      <w:r>
-        <w:rPr>
-          <w:iCs/>
-          <w:i/>
-        </w:rPr>
-        <w:t xml:space="preserve">Sequential analysis</w:t>
+        <w:t xml:space="preserve">Wassmer, G., &amp; Brannath, W. (2016).</w:t>
+      </w:r>
+      <w:r>
+        <w:t xml:space="preserve"> </w:t>
+      </w:r>
+      <w:r>
+        <w:rPr>
+          <w:iCs/>
+          <w:i/>
+        </w:rPr>
+        <w:t xml:space="preserve">Group</w:t>
+      </w:r>
+      <w:r>
+        <w:rPr>
+          <w:iCs/>
+          <w:i/>
+        </w:rPr>
+        <w:t xml:space="preserve"> </w:t>
+      </w:r>
+      <w:r>
+        <w:rPr>
+          <w:iCs/>
+          <w:i/>
+        </w:rPr>
+        <w:t xml:space="preserve">Sequential</w:t>
+      </w:r>
+      <w:r>
+        <w:rPr>
+          <w:iCs/>
+          <w:i/>
+        </w:rPr>
+        <w:t xml:space="preserve"> </w:t>
+      </w:r>
+      <w:r>
+        <w:rPr>
+          <w:iCs/>
+          <w:i/>
+        </w:rPr>
+        <w:t xml:space="preserve">and</w:t>
+      </w:r>
+      <w:r>
+        <w:rPr>
+          <w:iCs/>
+          <w:i/>
+        </w:rPr>
+        <w:t xml:space="preserve"> </w:t>
+      </w:r>
+      <w:r>
+        <w:rPr>
+          <w:iCs/>
+          <w:i/>
+        </w:rPr>
+        <w:t xml:space="preserve">Confirmatory Adaptive Designs</w:t>
+      </w:r>
+      <w:r>
+        <w:rPr>
+          <w:iCs/>
+          <w:i/>
+        </w:rPr>
+        <w:t xml:space="preserve"> </w:t>
+      </w:r>
+      <w:r>
+        <w:rPr>
+          <w:iCs/>
+          <w:i/>
+        </w:rPr>
+        <w:t xml:space="preserve">in</w:t>
+      </w:r>
+      <w:r>
+        <w:rPr>
+          <w:iCs/>
+          <w:i/>
+        </w:rPr>
+        <w:t xml:space="preserve"> </w:t>
+      </w:r>
+      <w:r>
+        <w:rPr>
+          <w:iCs/>
+          <w:i/>
+        </w:rPr>
+        <w:t xml:space="preserve">Clinical Trials</w:t>
       </w:r>
       <w:r>
         <w:t xml:space="preserve">.</w:t>
@@ -14976,7 +15077,7 @@
         <w:t xml:space="preserve"> </w:t>
       </w:r>
       <w:r>
-        <w:t xml:space="preserve">New York</w:t>
+        <w:t xml:space="preserve">Cham</w:t>
       </w:r>
       <w:r>
         <w:t xml:space="preserve">:</w:t>
@@ -14985,126 +15086,15 @@
         <w:t xml:space="preserve"> </w:t>
       </w:r>
       <w:r>
-        <w:t xml:space="preserve">Dover Publications</w:t>
+        <w:t xml:space="preserve">Springer International Publishing</w:t>
       </w:r>
       <w:r>
         <w:t xml:space="preserve">.</w:t>
       </w:r>
-    </w:p>
-    <w:bookmarkEnd w:id="150"/>
-    <w:bookmarkStart w:id="152" w:name="ref-wassmer2016"/>
-    <w:p>
-      <w:pPr>
-        <w:pStyle w:val="Literaturverzeichnis"/>
-      </w:pPr>
-      <w:r>
-        <w:t xml:space="preserve">Wassmer, G., &amp; Brannath, W. (2016).</w:t>
-      </w:r>
-      <w:r>
-        <w:t xml:space="preserve"> </w:t>
-      </w:r>
-      <w:r>
-        <w:rPr>
-          <w:iCs/>
-          <w:i/>
-        </w:rPr>
-        <w:t xml:space="preserve">Group</w:t>
-      </w:r>
-      <w:r>
-        <w:rPr>
-          <w:iCs/>
-          <w:i/>
-        </w:rPr>
-        <w:t xml:space="preserve"> </w:t>
-      </w:r>
-      <w:r>
-        <w:rPr>
-          <w:iCs/>
-          <w:i/>
-        </w:rPr>
-        <w:t xml:space="preserve">Sequential</w:t>
-      </w:r>
-      <w:r>
-        <w:rPr>
-          <w:iCs/>
-          <w:i/>
-        </w:rPr>
-        <w:t xml:space="preserve"> </w:t>
-      </w:r>
-      <w:r>
-        <w:rPr>
-          <w:iCs/>
-          <w:i/>
-        </w:rPr>
-        <w:t xml:space="preserve">and</w:t>
-      </w:r>
-      <w:r>
-        <w:rPr>
-          <w:iCs/>
-          <w:i/>
-        </w:rPr>
-        <w:t xml:space="preserve"> </w:t>
-      </w:r>
-      <w:r>
-        <w:rPr>
-          <w:iCs/>
-          <w:i/>
-        </w:rPr>
-        <w:t xml:space="preserve">Confirmatory Adaptive Designs</w:t>
-      </w:r>
-      <w:r>
-        <w:rPr>
-          <w:iCs/>
-          <w:i/>
-        </w:rPr>
-        <w:t xml:space="preserve"> </w:t>
-      </w:r>
-      <w:r>
-        <w:rPr>
-          <w:iCs/>
-          <w:i/>
-        </w:rPr>
-        <w:t xml:space="preserve">in</w:t>
-      </w:r>
-      <w:r>
-        <w:rPr>
-          <w:iCs/>
-          <w:i/>
-        </w:rPr>
-        <w:t xml:space="preserve"> </w:t>
-      </w:r>
-      <w:r>
-        <w:rPr>
-          <w:iCs/>
-          <w:i/>
-        </w:rPr>
-        <w:t xml:space="preserve">Clinical Trials</w:t>
-      </w:r>
-      <w:r>
-        <w:t xml:space="preserve">.</w:t>
-      </w:r>
-      <w:r>
-        <w:t xml:space="preserve"> </w:t>
-      </w:r>
-      <w:r>
-        <w:t xml:space="preserve">Cham</w:t>
-      </w:r>
-      <w:r>
-        <w:t xml:space="preserve">:</w:t>
-      </w:r>
-      <w:r>
-        <w:t xml:space="preserve"> </w:t>
-      </w:r>
-      <w:r>
-        <w:t xml:space="preserve">Springer International Publishing</w:t>
-      </w:r>
-      <w:r>
-        <w:t xml:space="preserve">.</w:t>
-      </w:r>
-      <w:r>
-        <w:t xml:space="preserve"> </w:t>
-      </w:r>
-      <w:hyperlink r:id="rId151">
+      <w:r>
+        <w:t xml:space="preserve"> </w:t>
+      </w:r>
+      <w:hyperlink r:id="rId150">
         <w:r>
           <w:rPr>
             <w:rStyle w:val="Hyperlink"/>
@@ -15113,8 +15103,8 @@
         </w:r>
       </w:hyperlink>
     </w:p>
-    <w:bookmarkEnd w:id="152"/>
-    <w:bookmarkStart w:id="154" w:name="ref-R-rpact"/>
+    <w:bookmarkEnd w:id="151"/>
+    <w:bookmarkStart w:id="153" w:name="ref-R-rpact"/>
     <w:p>
       <w:pPr>
         <w:pStyle w:val="Literaturverzeichnis"/>
@@ -15138,7 +15128,7 @@
       <w:r>
         <w:t xml:space="preserve"> </w:t>
       </w:r>
-      <w:hyperlink r:id="rId153">
+      <w:hyperlink r:id="rId152">
         <w:r>
           <w:rPr>
             <w:rStyle w:val="Hyperlink"/>
@@ -15147,8 +15137,8 @@
         </w:r>
       </w:hyperlink>
     </w:p>
-    <w:bookmarkEnd w:id="154"/>
-    <w:bookmarkStart w:id="156" w:name="ref-R-ggplot2"/>
+    <w:bookmarkEnd w:id="153"/>
+    <w:bookmarkStart w:id="155" w:name="ref-R-ggplot2"/>
     <w:p>
       <w:pPr>
         <w:pStyle w:val="Literaturverzeichnis"/>
@@ -15172,7 +15162,7 @@
       <w:r>
         <w:t xml:space="preserve"> </w:t>
       </w:r>
-      <w:hyperlink r:id="rId155">
+      <w:hyperlink r:id="rId154">
         <w:r>
           <w:rPr>
             <w:rStyle w:val="Hyperlink"/>
@@ -15181,8 +15171,8 @@
         </w:r>
       </w:hyperlink>
     </w:p>
-    <w:bookmarkEnd w:id="156"/>
-    <w:bookmarkStart w:id="158" w:name="ref-R-stringr"/>
+    <w:bookmarkEnd w:id="155"/>
+    <w:bookmarkStart w:id="157" w:name="ref-R-stringr"/>
     <w:p>
       <w:pPr>
         <w:pStyle w:val="Literaturverzeichnis"/>
@@ -15206,7 +15196,7 @@
       <w:r>
         <w:t xml:space="preserve"> </w:t>
       </w:r>
-      <w:hyperlink r:id="rId157">
+      <w:hyperlink r:id="rId156">
         <w:r>
           <w:rPr>
             <w:rStyle w:val="Hyperlink"/>
@@ -15215,8 +15205,8 @@
         </w:r>
       </w:hyperlink>
     </w:p>
-    <w:bookmarkEnd w:id="158"/>
-    <w:bookmarkStart w:id="160" w:name="ref-R-forcats"/>
+    <w:bookmarkEnd w:id="157"/>
+    <w:bookmarkStart w:id="159" w:name="ref-R-forcats"/>
     <w:p>
       <w:pPr>
         <w:pStyle w:val="Literaturverzeichnis"/>
@@ -15240,7 +15230,7 @@
       <w:r>
         <w:t xml:space="preserve"> </w:t>
       </w:r>
-      <w:hyperlink r:id="rId159">
+      <w:hyperlink r:id="rId158">
         <w:r>
           <w:rPr>
             <w:rStyle w:val="Hyperlink"/>
@@ -15249,8 +15239,8 @@
         </w:r>
       </w:hyperlink>
     </w:p>
-    <w:bookmarkEnd w:id="160"/>
-    <w:bookmarkStart w:id="162" w:name="ref-R-tidyr"/>
+    <w:bookmarkEnd w:id="159"/>
+    <w:bookmarkStart w:id="161" w:name="ref-R-tidyr"/>
     <w:p>
       <w:pPr>
         <w:pStyle w:val="Literaturverzeichnis"/>
@@ -15274,7 +15264,7 @@
       <w:r>
         <w:t xml:space="preserve"> </w:t>
       </w:r>
-      <w:hyperlink r:id="rId161">
+      <w:hyperlink r:id="rId160">
         <w:r>
           <w:rPr>
             <w:rStyle w:val="Hyperlink"/>
@@ -15283,8 +15273,8 @@
         </w:r>
       </w:hyperlink>
     </w:p>
-    <w:bookmarkEnd w:id="162"/>
-    <w:bookmarkStart w:id="164" w:name="ref-R-tidyverse"/>
+    <w:bookmarkEnd w:id="161"/>
+    <w:bookmarkStart w:id="163" w:name="ref-R-tidyverse"/>
     <w:p>
       <w:pPr>
         <w:pStyle w:val="Literaturverzeichnis"/>
@@ -15330,7 +15320,7 @@
       <w:r>
         <w:t xml:space="preserve"> </w:t>
       </w:r>
-      <w:hyperlink r:id="rId163">
+      <w:hyperlink r:id="rId162">
         <w:r>
           <w:rPr>
             <w:rStyle w:val="Hyperlink"/>
@@ -15339,8 +15329,8 @@
         </w:r>
       </w:hyperlink>
     </w:p>
-    <w:bookmarkEnd w:id="164"/>
-    <w:bookmarkStart w:id="166" w:name="ref-R-dplyr"/>
+    <w:bookmarkEnd w:id="163"/>
+    <w:bookmarkStart w:id="165" w:name="ref-R-dplyr"/>
     <w:p>
       <w:pPr>
         <w:pStyle w:val="Literaturverzeichnis"/>
@@ -15364,7 +15354,7 @@
       <w:r>
         <w:t xml:space="preserve"> </w:t>
       </w:r>
-      <w:hyperlink r:id="rId165">
+      <w:hyperlink r:id="rId164">
         <w:r>
           <w:rPr>
             <w:rStyle w:val="Hyperlink"/>
@@ -15373,8 +15363,8 @@
         </w:r>
       </w:hyperlink>
     </w:p>
-    <w:bookmarkEnd w:id="166"/>
-    <w:bookmarkStart w:id="168" w:name="ref-R-readr"/>
+    <w:bookmarkEnd w:id="165"/>
+    <w:bookmarkStart w:id="167" w:name="ref-R-readr"/>
     <w:p>
       <w:pPr>
         <w:pStyle w:val="Literaturverzeichnis"/>
@@ -15398,7 +15388,7 @@
       <w:r>
         <w:t xml:space="preserve"> </w:t>
       </w:r>
-      <w:hyperlink r:id="rId167">
+      <w:hyperlink r:id="rId166">
         <w:r>
           <w:rPr>
             <w:rStyle w:val="Hyperlink"/>
@@ -15407,24 +15397,24 @@
         </w:r>
       </w:hyperlink>
     </w:p>
+    <w:bookmarkEnd w:id="167"/>
     <w:bookmarkEnd w:id="168"/>
+    <w:p>
+      <w:r>
+        <w:br w:type="page"/>
+      </w:r>
+    </w:p>
+    <w:bookmarkStart w:id="169" w:name="table-1"/>
+    <w:p>
+      <w:pPr>
+        <w:pStyle w:val="berschrift2"/>
+      </w:pPr>
+      <w:r>
+        <w:t xml:space="preserve">Table 1</w:t>
+      </w:r>
+    </w:p>
     <w:bookmarkEnd w:id="169"/>
-    <w:p>
-      <w:r>
-        <w:br w:type="page"/>
-      </w:r>
-    </w:p>
-    <w:bookmarkStart w:id="170" w:name="table-1"/>
-    <w:p>
-      <w:pPr>
-        <w:pStyle w:val="berschrift2"/>
-      </w:pPr>
-      <w:r>
-        <w:t xml:space="preserve">Table 1</w:t>
-      </w:r>
-    </w:p>
-    <w:bookmarkEnd w:id="170"/>
-    <w:bookmarkStart w:id="171" w:name="X782690877b91c23cb4722c5e99de1232f6b0490"/>
+    <w:bookmarkStart w:id="170" w:name="X782690877b91c23cb4722c5e99de1232f6b0490"/>
     <w:p>
       <w:pPr>
         <w:pStyle w:val="berschrift2"/>
@@ -15951,18 +15941,18 @@
         <w:br w:type="page"/>
       </w:r>
     </w:p>
+    <w:bookmarkEnd w:id="170"/>
+    <w:bookmarkStart w:id="171" w:name="table-2a"/>
+    <w:p>
+      <w:pPr>
+        <w:pStyle w:val="berschrift2"/>
+      </w:pPr>
+      <w:r>
+        <w:t xml:space="preserve">Table 2A</w:t>
+      </w:r>
+    </w:p>
     <w:bookmarkEnd w:id="171"/>
-    <w:bookmarkStart w:id="172" w:name="table-2a"/>
-    <w:p>
-      <w:pPr>
-        <w:pStyle w:val="berschrift2"/>
-      </w:pPr>
-      <w:r>
-        <w:t xml:space="preserve">Table 2A</w:t>
-      </w:r>
-    </w:p>
-    <w:bookmarkEnd w:id="172"/>
-    <w:bookmarkStart w:id="173" w:name="X31d60ac5493862444dfa29f14142c0fd4d7c8fd"/>
+    <w:bookmarkStart w:id="172" w:name="X31d60ac5493862444dfa29f14142c0fd4d7c8fd"/>
     <w:p>
       <w:pPr>
         <w:pStyle w:val="berschrift2"/>
@@ -16328,18 +16318,18 @@
         <w:br w:type="page"/>
       </w:r>
     </w:p>
+    <w:bookmarkEnd w:id="172"/>
+    <w:bookmarkStart w:id="173" w:name="table-2b"/>
+    <w:p>
+      <w:pPr>
+        <w:pStyle w:val="berschrift2"/>
+      </w:pPr>
+      <w:r>
+        <w:t xml:space="preserve">Table 2B</w:t>
+      </w:r>
+    </w:p>
     <w:bookmarkEnd w:id="173"/>
-    <w:bookmarkStart w:id="174" w:name="table-2b"/>
-    <w:p>
-      <w:pPr>
-        <w:pStyle w:val="berschrift2"/>
-      </w:pPr>
-      <w:r>
-        <w:t xml:space="preserve">Table 2B</w:t>
-      </w:r>
-    </w:p>
-    <w:bookmarkEnd w:id="174"/>
-    <w:bookmarkStart w:id="175" w:name="Xfb3037f5c7761698b734856b6db49ffd13c4be5"/>
+    <w:bookmarkStart w:id="174" w:name="Xfb3037f5c7761698b734856b6db49ffd13c4be5"/>
     <w:p>
       <w:pPr>
         <w:pStyle w:val="berschrift2"/>
@@ -16705,18 +16695,18 @@
         <w:br w:type="page"/>
       </w:r>
     </w:p>
+    <w:bookmarkEnd w:id="174"/>
+    <w:bookmarkStart w:id="175" w:name="table-3"/>
+    <w:p>
+      <w:pPr>
+        <w:pStyle w:val="berschrift2"/>
+      </w:pPr>
+      <w:r>
+        <w:t xml:space="preserve">Table 3</w:t>
+      </w:r>
+    </w:p>
     <w:bookmarkEnd w:id="175"/>
-    <w:bookmarkStart w:id="176" w:name="table-3"/>
-    <w:p>
-      <w:pPr>
-        <w:pStyle w:val="berschrift2"/>
-      </w:pPr>
-      <w:r>
-        <w:t xml:space="preserve">Table 3</w:t>
-      </w:r>
-    </w:p>
-    <w:bookmarkEnd w:id="176"/>
-    <w:bookmarkStart w:id="177" w:name="average-sample-size-required"/>
+    <w:bookmarkStart w:id="176" w:name="average-sample-size-required"/>
     <w:p>
       <w:pPr>
         <w:pStyle w:val="berschrift2"/>
@@ -17495,18 +17485,18 @@
         <w:br w:type="page"/>
       </w:r>
     </w:p>
+    <w:bookmarkEnd w:id="176"/>
+    <w:bookmarkStart w:id="177" w:name="table-4"/>
+    <w:p>
+      <w:pPr>
+        <w:pStyle w:val="berschrift2"/>
+      </w:pPr>
+      <w:r>
+        <w:t xml:space="preserve">Table 4</w:t>
+      </w:r>
+    </w:p>
     <w:bookmarkEnd w:id="177"/>
-    <w:bookmarkStart w:id="178" w:name="table-4"/>
-    <w:p>
-      <w:pPr>
-        <w:pStyle w:val="berschrift2"/>
-      </w:pPr>
-      <w:r>
-        <w:t xml:space="preserve">Table 4</w:t>
-      </w:r>
-    </w:p>
-    <w:bookmarkEnd w:id="178"/>
-    <w:bookmarkStart w:id="179" w:name="median-effect-size-estimate"/>
+    <w:bookmarkStart w:id="178" w:name="median-effect-size-estimate"/>
     <w:p>
       <w:pPr>
         <w:pStyle w:val="berschrift2"/>
@@ -18303,18 +18293,18 @@
         <w:br w:type="page"/>
       </w:r>
     </w:p>
+    <w:bookmarkEnd w:id="178"/>
+    <w:bookmarkStart w:id="179" w:name="figure-1a"/>
+    <w:p>
+      <w:pPr>
+        <w:pStyle w:val="berschrift2"/>
+      </w:pPr>
+      <w:r>
+        <w:t xml:space="preserve">Figure 1A</w:t>
+      </w:r>
+    </w:p>
     <w:bookmarkEnd w:id="179"/>
-    <w:bookmarkStart w:id="180" w:name="figure-1a"/>
-    <w:p>
-      <w:pPr>
-        <w:pStyle w:val="berschrift2"/>
-      </w:pPr>
-      <w:r>
-        <w:t xml:space="preserve">Figure 1A</w:t>
-      </w:r>
-    </w:p>
-    <w:bookmarkEnd w:id="180"/>
-    <w:bookmarkStart w:id="182" w:name="Xf685775c787585948618124877babbba6139dd5"/>
+    <w:bookmarkStart w:id="181" w:name="Xf685775c787585948618124877babbba6139dd5"/>
     <w:p>
       <w:pPr>
         <w:pStyle w:val="berschrift2"/>
@@ -18350,7 +18340,7 @@
                     </pic:cNvPicPr>
                   </pic:nvPicPr>
                   <pic:blipFill>
-                    <a:blip r:embed="rId181"/>
+                    <a:blip r:embed="rId180"/>
                     <a:stretch>
                       <a:fillRect/>
                     </a:stretch>
@@ -18527,18 +18517,18 @@
         <w:br w:type="page"/>
       </w:r>
     </w:p>
+    <w:bookmarkEnd w:id="181"/>
+    <w:bookmarkStart w:id="182" w:name="figure-1b"/>
+    <w:p>
+      <w:pPr>
+        <w:pStyle w:val="berschrift2"/>
+      </w:pPr>
+      <w:r>
+        <w:t xml:space="preserve">Figure 1B</w:t>
+      </w:r>
+    </w:p>
     <w:bookmarkEnd w:id="182"/>
-    <w:bookmarkStart w:id="183" w:name="figure-1b"/>
-    <w:p>
-      <w:pPr>
-        <w:pStyle w:val="berschrift2"/>
-      </w:pPr>
-      <w:r>
-        <w:t xml:space="preserve">Figure 1B</w:t>
-      </w:r>
-    </w:p>
-    <w:bookmarkEnd w:id="183"/>
-    <w:bookmarkStart w:id="185" w:name="X2c4ea2abdf8a31db694031a449e93348b5be31c"/>
+    <w:bookmarkStart w:id="184" w:name="X2c4ea2abdf8a31db694031a449e93348b5be31c"/>
     <w:p>
       <w:pPr>
         <w:pStyle w:val="berschrift2"/>
@@ -18574,7 +18564,7 @@
                     </pic:cNvPicPr>
                   </pic:nvPicPr>
                   <pic:blipFill>
-                    <a:blip r:embed="rId184"/>
+                    <a:blip r:embed="rId183"/>
                     <a:stretch>
                       <a:fillRect/>
                     </a:stretch>
@@ -18751,18 +18741,18 @@
         <w:br w:type="page"/>
       </w:r>
     </w:p>
+    <w:bookmarkEnd w:id="184"/>
+    <w:bookmarkStart w:id="185" w:name="figure-2a"/>
+    <w:p>
+      <w:pPr>
+        <w:pStyle w:val="berschrift2"/>
+      </w:pPr>
+      <w:r>
+        <w:t xml:space="preserve">Figure 2A</w:t>
+      </w:r>
+    </w:p>
     <w:bookmarkEnd w:id="185"/>
-    <w:bookmarkStart w:id="186" w:name="figure-2a"/>
-    <w:p>
-      <w:pPr>
-        <w:pStyle w:val="berschrift2"/>
-      </w:pPr>
-      <w:r>
-        <w:t xml:space="preserve">Figure 2A</w:t>
-      </w:r>
-    </w:p>
-    <w:bookmarkEnd w:id="186"/>
-    <w:bookmarkStart w:id="188" w:name="X381fd62373a827a52d7a7ac1e2f4a819ae8adb2"/>
+    <w:bookmarkStart w:id="187" w:name="X381fd62373a827a52d7a7ac1e2f4a819ae8adb2"/>
     <w:p>
       <w:pPr>
         <w:pStyle w:val="berschrift2"/>
@@ -18798,7 +18788,7 @@
                     </pic:cNvPicPr>
                   </pic:nvPicPr>
                   <pic:blipFill>
-                    <a:blip r:embed="rId187"/>
+                    <a:blip r:embed="rId186"/>
                     <a:stretch>
                       <a:fillRect/>
                     </a:stretch>
@@ -18959,18 +18949,18 @@
         <w:br w:type="page"/>
       </w:r>
     </w:p>
+    <w:bookmarkEnd w:id="187"/>
+    <w:bookmarkStart w:id="188" w:name="figure-2b"/>
+    <w:p>
+      <w:pPr>
+        <w:pStyle w:val="berschrift2"/>
+      </w:pPr>
+      <w:r>
+        <w:t xml:space="preserve">Figure 2B</w:t>
+      </w:r>
+    </w:p>
     <w:bookmarkEnd w:id="188"/>
-    <w:bookmarkStart w:id="189" w:name="figure-2b"/>
-    <w:p>
-      <w:pPr>
-        <w:pStyle w:val="berschrift2"/>
-      </w:pPr>
-      <w:r>
-        <w:t xml:space="preserve">Figure 2B</w:t>
-      </w:r>
-    </w:p>
-    <w:bookmarkEnd w:id="189"/>
-    <w:bookmarkStart w:id="191" w:name="Xd8991706bc58f0d4cd7fbe8de74088de944d64f"/>
+    <w:bookmarkStart w:id="190" w:name="Xd8991706bc58f0d4cd7fbe8de74088de944d64f"/>
     <w:p>
       <w:pPr>
         <w:pStyle w:val="berschrift2"/>
@@ -19006,7 +18996,7 @@
                     </pic:cNvPicPr>
                   </pic:nvPicPr>
                   <pic:blipFill>
-                    <a:blip r:embed="rId190"/>
+                    <a:blip r:embed="rId189"/>
                     <a:stretch>
                       <a:fillRect/>
                     </a:stretch>
@@ -19167,18 +19157,18 @@
         <w:br w:type="page"/>
       </w:r>
     </w:p>
+    <w:bookmarkEnd w:id="190"/>
+    <w:bookmarkStart w:id="191" w:name="figure-3a"/>
+    <w:p>
+      <w:pPr>
+        <w:pStyle w:val="berschrift2"/>
+      </w:pPr>
+      <w:r>
+        <w:t xml:space="preserve">Figure 3A</w:t>
+      </w:r>
+    </w:p>
     <w:bookmarkEnd w:id="191"/>
-    <w:bookmarkStart w:id="192" w:name="figure-3a"/>
-    <w:p>
-      <w:pPr>
-        <w:pStyle w:val="berschrift2"/>
-      </w:pPr>
-      <w:r>
-        <w:t xml:space="preserve">Figure 3A</w:t>
-      </w:r>
-    </w:p>
-    <w:bookmarkEnd w:id="192"/>
-    <w:bookmarkStart w:id="194" w:name="X139b83c8d60a87aab97708990d09bf5f39b92e3"/>
+    <w:bookmarkStart w:id="193" w:name="X139b83c8d60a87aab97708990d09bf5f39b92e3"/>
     <w:p>
       <w:pPr>
         <w:pStyle w:val="berschrift2"/>
@@ -19214,7 +19204,7 @@
                     </pic:cNvPicPr>
                   </pic:nvPicPr>
                   <pic:blipFill>
-                    <a:blip r:embed="rId193"/>
+                    <a:blip r:embed="rId192"/>
                     <a:stretch>
                       <a:fillRect/>
                     </a:stretch>
@@ -19264,18 +19254,18 @@
         <w:br w:type="page"/>
       </w:r>
     </w:p>
+    <w:bookmarkEnd w:id="193"/>
+    <w:bookmarkStart w:id="194" w:name="figure-3b"/>
+    <w:p>
+      <w:pPr>
+        <w:pStyle w:val="berschrift2"/>
+      </w:pPr>
+      <w:r>
+        <w:t xml:space="preserve">Figure 3B</w:t>
+      </w:r>
+    </w:p>
     <w:bookmarkEnd w:id="194"/>
-    <w:bookmarkStart w:id="195" w:name="figure-3b"/>
-    <w:p>
-      <w:pPr>
-        <w:pStyle w:val="berschrift2"/>
-      </w:pPr>
-      <w:r>
-        <w:t xml:space="preserve">Figure 3B</w:t>
-      </w:r>
-    </w:p>
-    <w:bookmarkEnd w:id="195"/>
-    <w:bookmarkStart w:id="197" w:name="X70251997ec86a8474f73c7893b2d419b95c00c5"/>
+    <w:bookmarkStart w:id="196" w:name="X70251997ec86a8474f73c7893b2d419b95c00c5"/>
     <w:p>
       <w:pPr>
         <w:pStyle w:val="berschrift2"/>
@@ -19311,7 +19301,7 @@
                     </pic:cNvPicPr>
                   </pic:nvPicPr>
                   <pic:blipFill>
-                    <a:blip r:embed="rId196"/>
+                    <a:blip r:embed="rId195"/>
                     <a:stretch>
                       <a:fillRect/>
                     </a:stretch>
@@ -19419,18 +19409,18 @@
         <w:br w:type="page"/>
       </w:r>
     </w:p>
+    <w:bookmarkEnd w:id="196"/>
+    <w:bookmarkStart w:id="197" w:name="figure-4"/>
+    <w:p>
+      <w:pPr>
+        <w:pStyle w:val="berschrift2"/>
+      </w:pPr>
+      <w:r>
+        <w:t xml:space="preserve">Figure 4</w:t>
+      </w:r>
+    </w:p>
     <w:bookmarkEnd w:id="197"/>
-    <w:bookmarkStart w:id="198" w:name="figure-4"/>
-    <w:p>
-      <w:pPr>
-        <w:pStyle w:val="berschrift2"/>
-      </w:pPr>
-      <w:r>
-        <w:t xml:space="preserve">Figure 4</w:t>
-      </w:r>
-    </w:p>
-    <w:bookmarkEnd w:id="198"/>
-    <w:bookmarkStart w:id="200" w:name="error-rates-of-the-four-procedures"/>
+    <w:bookmarkStart w:id="199" w:name="error-rates-of-the-four-procedures"/>
     <w:p>
       <w:pPr>
         <w:pStyle w:val="berschrift2"/>
@@ -19466,7 +19456,7 @@
                     </pic:cNvPicPr>
                   </pic:nvPicPr>
                   <pic:blipFill>
-                    <a:blip r:embed="rId199"/>
+                    <a:blip r:embed="rId198"/>
                     <a:stretch>
                       <a:fillRect/>
                     </a:stretch>
@@ -19516,18 +19506,18 @@
         <w:br w:type="page"/>
       </w:r>
     </w:p>
+    <w:bookmarkEnd w:id="199"/>
+    <w:bookmarkStart w:id="200" w:name="figure-5"/>
+    <w:p>
+      <w:pPr>
+        <w:pStyle w:val="berschrift2"/>
+      </w:pPr>
+      <w:r>
+        <w:t xml:space="preserve">Figure 5</w:t>
+      </w:r>
+    </w:p>
     <w:bookmarkEnd w:id="200"/>
-    <w:bookmarkStart w:id="201" w:name="figure-5"/>
-    <w:p>
-      <w:pPr>
-        <w:pStyle w:val="berschrift2"/>
-      </w:pPr>
-      <w:r>
-        <w:t xml:space="preserve">Figure 5</w:t>
-      </w:r>
-    </w:p>
-    <w:bookmarkEnd w:id="201"/>
-    <w:bookmarkStart w:id="203" w:name="efficiency-of-the-four-procedures"/>
+    <w:bookmarkStart w:id="202" w:name="efficiency-of-the-four-procedures"/>
     <w:p>
       <w:pPr>
         <w:pStyle w:val="berschrift2"/>
@@ -19563,7 +19553,7 @@
                     </pic:cNvPicPr>
                   </pic:nvPicPr>
                   <pic:blipFill>
-                    <a:blip r:embed="rId202"/>
+                    <a:blip r:embed="rId201"/>
                     <a:stretch>
                       <a:fillRect/>
                     </a:stretch>
@@ -19613,18 +19603,18 @@
         <w:br w:type="page"/>
       </w:r>
     </w:p>
+    <w:bookmarkEnd w:id="202"/>
+    <w:bookmarkStart w:id="203" w:name="figure-6"/>
+    <w:p>
+      <w:pPr>
+        <w:pStyle w:val="berschrift2"/>
+      </w:pPr>
+      <w:r>
+        <w:t xml:space="preserve">Figure 6</w:t>
+      </w:r>
+    </w:p>
     <w:bookmarkEnd w:id="203"/>
-    <w:bookmarkStart w:id="204" w:name="figure-6"/>
-    <w:p>
-      <w:pPr>
-        <w:pStyle w:val="berschrift2"/>
-      </w:pPr>
-      <w:r>
-        <w:t xml:space="preserve">Figure 6</w:t>
-      </w:r>
-    </w:p>
-    <w:bookmarkEnd w:id="204"/>
-    <w:bookmarkStart w:id="206" w:name="X3e6a021689063506b1f2da858dc25ab50fea334"/>
+    <w:bookmarkStart w:id="205" w:name="X3e6a021689063506b1f2da858dc25ab50fea334"/>
     <w:p>
       <w:pPr>
         <w:pStyle w:val="berschrift2"/>
@@ -19660,7 +19650,7 @@
                     </pic:cNvPicPr>
                   </pic:nvPicPr>
                   <pic:blipFill>
-                    <a:blip r:embed="rId205"/>
+                    <a:blip r:embed="rId204"/>
                     <a:stretch>
                       <a:fillRect/>
                     </a:stretch>
@@ -19795,18 +19785,18 @@
         <w:br w:type="page"/>
       </w:r>
     </w:p>
+    <w:bookmarkEnd w:id="205"/>
+    <w:bookmarkStart w:id="206" w:name="figure-7"/>
+    <w:p>
+      <w:pPr>
+        <w:pStyle w:val="berschrift2"/>
+      </w:pPr>
+      <w:r>
+        <w:t xml:space="preserve">Figure 7</w:t>
+      </w:r>
+    </w:p>
     <w:bookmarkEnd w:id="206"/>
-    <w:bookmarkStart w:id="207" w:name="figure-7"/>
-    <w:p>
-      <w:pPr>
-        <w:pStyle w:val="berschrift2"/>
-      </w:pPr>
-      <w:r>
-        <w:t xml:space="preserve">Figure 7</w:t>
-      </w:r>
-    </w:p>
-    <w:bookmarkEnd w:id="207"/>
-    <w:bookmarkStart w:id="209" w:name="bias-in-empirical-effect-size-estimates"/>
+    <w:bookmarkStart w:id="208" w:name="bias-in-empirical-effect-size-estimates"/>
     <w:p>
       <w:pPr>
         <w:pStyle w:val="berschrift2"/>
@@ -19842,7 +19832,7 @@
                     </pic:cNvPicPr>
                   </pic:nvPicPr>
                   <pic:blipFill>
-                    <a:blip r:embed="rId208"/>
+                    <a:blip r:embed="rId207"/>
                     <a:stretch>
                       <a:fillRect/>
                     </a:stretch>
@@ -19892,18 +19882,18 @@
         <w:br w:type="page"/>
       </w:r>
     </w:p>
+    <w:bookmarkEnd w:id="208"/>
+    <w:bookmarkStart w:id="209" w:name="figure-8"/>
+    <w:p>
+      <w:pPr>
+        <w:pStyle w:val="berschrift2"/>
+      </w:pPr>
+      <w:r>
+        <w:t xml:space="preserve">Figure 8</w:t>
+      </w:r>
+    </w:p>
     <w:bookmarkEnd w:id="209"/>
-    <w:bookmarkStart w:id="210" w:name="figure-8"/>
-    <w:p>
-      <w:pPr>
-        <w:pStyle w:val="berschrift2"/>
-      </w:pPr>
-      <w:r>
-        <w:t xml:space="preserve">Figure 8</w:t>
-      </w:r>
-    </w:p>
-    <w:bookmarkEnd w:id="210"/>
-    <w:bookmarkStart w:id="212" w:name="X146c1d156f8b18b719673b5f42384351628ccc0"/>
+    <w:bookmarkStart w:id="211" w:name="X146c1d156f8b18b719673b5f42384351628ccc0"/>
     <w:p>
       <w:pPr>
         <w:pStyle w:val="berschrift2"/>
@@ -19939,7 +19929,7 @@
                     </pic:cNvPicPr>
                   </pic:nvPicPr>
                   <pic:blipFill>
-                    <a:blip r:embed="rId211"/>
+                    <a:blip r:embed="rId210"/>
                     <a:stretch>
                       <a:fillRect/>
                     </a:stretch>
@@ -19983,18 +19973,18 @@
         <w:br w:type="page"/>
       </w:r>
     </w:p>
+    <w:bookmarkEnd w:id="211"/>
+    <w:bookmarkStart w:id="212" w:name="figure-9"/>
+    <w:p>
+      <w:pPr>
+        <w:pStyle w:val="berschrift2"/>
+      </w:pPr>
+      <w:r>
+        <w:t xml:space="preserve">Figure 9</w:t>
+      </w:r>
+    </w:p>
     <w:bookmarkEnd w:id="212"/>
-    <w:bookmarkStart w:id="213" w:name="figure-9"/>
-    <w:p>
-      <w:pPr>
-        <w:pStyle w:val="berschrift2"/>
-      </w:pPr>
-      <w:r>
-        <w:t xml:space="preserve">Figure 9</w:t>
-      </w:r>
-    </w:p>
-    <w:bookmarkEnd w:id="213"/>
-    <w:bookmarkStart w:id="215" w:name="Xc2e43a7f2f040d2230c3a2e24f27e5e43fc3ad8"/>
+    <w:bookmarkStart w:id="214" w:name="Xc2e43a7f2f040d2230c3a2e24f27e5e43fc3ad8"/>
     <w:p>
       <w:pPr>
         <w:pStyle w:val="berschrift2"/>
@@ -20030,7 +20020,7 @@
                     </pic:cNvPicPr>
                   </pic:nvPicPr>
                   <pic:blipFill>
-                    <a:blip r:embed="rId214"/>
+                    <a:blip r:embed="rId213"/>
                     <a:stretch>
                       <a:fillRect/>
                     </a:stretch>
@@ -20069,8 +20059,8 @@
         <w:t xml:space="preserve">Note.</w:t>
       </w:r>
     </w:p>
+    <w:bookmarkEnd w:id="214"/>
     <w:bookmarkEnd w:id="215"/>
-    <w:bookmarkEnd w:id="216"/>
     <w:sectPr>
       <w:headerReference r:id="rId10" w:type="even"/>
       <w:headerReference r:id="rId9" w:type="default"/>

</xml_diff>

<commit_message>
typographic changes to text+figures
</commit_message>
<xml_diff>
--- a/manuscript.docx
+++ b/manuscript.docx
@@ -1658,10 +1658,7 @@
           </m:e>
           <m:sub>
             <m:r>
-              <m:rPr>
-                <m:sty m:val="p"/>
-              </m:rPr>
-              <m:t>+</m:t>
+              <m:t>1</m:t>
             </m:r>
           </m:sub>
         </m:sSub>
@@ -2316,10 +2313,7 @@
           </m:e>
           <m:sub>
             <m:r>
-              <m:rPr>
-                <m:sty m:val="p"/>
-              </m:rPr>
-              <m:t>+</m:t>
+              <m:t>1</m:t>
             </m:r>
           </m:sub>
         </m:sSub>
@@ -2439,10 +2433,7 @@
           </m:e>
           <m:sub>
             <m:r>
-              <m:rPr>
-                <m:sty m:val="p"/>
-              </m:rPr>
-              <m:t>+</m:t>
+              <m:t>1</m:t>
             </m:r>
           </m:sub>
         </m:sSub>
@@ -2497,10 +2488,7 @@
           </m:e>
           <m:sub>
             <m:r>
-              <m:rPr>
-                <m:sty m:val="p"/>
-              </m:rPr>
-              <m:t>+</m:t>
+              <m:t>1</m:t>
             </m:r>
           </m:sub>
         </m:sSub>
@@ -2645,13 +2633,7 @@
           </m:e>
           <m:sub>
             <m:r>
-              <m:rPr>
-                <m:sty m:val="p"/>
-              </m:rPr>
-              <m:t>+</m:t>
-            </m:r>
-            <m:r>
-              <m:t>0</m:t>
+              <m:t>10</m:t>
             </m:r>
           </m:sub>
         </m:sSub>
@@ -2715,10 +2697,7 @@
           </m:e>
           <m:sub>
             <m:r>
-              <m:rPr>
-                <m:sty m:val="p"/>
-              </m:rPr>
-              <m:t>+</m:t>
+              <m:t>1</m:t>
             </m:r>
           </m:sub>
         </m:sSub>
@@ -2761,10 +2740,7 @@
           </m:e>
           <m:sub>
             <m:r>
-              <m:rPr>
-                <m:sty m:val="p"/>
-              </m:rPr>
-              <m:t>+</m:t>
+              <m:t>1</m:t>
             </m:r>
           </m:sub>
         </m:sSub>
@@ -2905,10 +2881,7 @@
           </m:e>
           <m:sub>
             <m:r>
-              <m:rPr>
-                <m:sty m:val="p"/>
-              </m:rPr>
-              <m:t>+</m:t>
+              <m:t>1</m:t>
             </m:r>
           </m:sub>
         </m:sSub>
@@ -2971,10 +2944,7 @@
           </m:e>
           <m:sub>
             <m:r>
-              <m:rPr>
-                <m:sty m:val="p"/>
-              </m:rPr>
-              <m:t>+</m:t>
+              <m:t>1</m:t>
             </m:r>
           </m:sub>
         </m:sSub>
@@ -3158,13 +3128,7 @@
           </m:e>
           <m:sub>
             <m:r>
-              <m:rPr>
-                <m:sty m:val="p"/>
-              </m:rPr>
-              <m:t>+</m:t>
-            </m:r>
-            <m:r>
-              <m:t>0</m:t>
+              <m:t>10</m:t>
             </m:r>
           </m:sub>
         </m:sSub>
@@ -3222,10 +3186,7 @@
           </m:e>
           <m:sub>
             <m:r>
-              <m:rPr>
-                <m:sty m:val="p"/>
-              </m:rPr>
-              <m:t>+</m:t>
+              <m:t>1</m:t>
             </m:r>
           </m:sub>
         </m:sSub>
@@ -3260,13 +3221,7 @@
           </m:e>
           <m:sub>
             <m:r>
-              <m:rPr>
-                <m:sty m:val="p"/>
-              </m:rPr>
-              <m:t>+</m:t>
-            </m:r>
-            <m:r>
-              <m:t>0</m:t>
+              <m:t>10</m:t>
             </m:r>
           </m:sub>
         </m:sSub>
@@ -3310,10 +3265,7 @@
           </m:e>
           <m:sub>
             <m:r>
-              <m:rPr>
-                <m:sty m:val="p"/>
-              </m:rPr>
-              <m:t>+</m:t>
+              <m:t>1</m:t>
             </m:r>
           </m:sub>
         </m:sSub>
@@ -3398,13 +3350,7 @@
           </m:e>
           <m:sub>
             <m:r>
-              <m:rPr>
-                <m:sty m:val="p"/>
-              </m:rPr>
-              <m:t>+</m:t>
-            </m:r>
-            <m:r>
-              <m:t>0</m:t>
+              <m:t>10</m:t>
             </m:r>
           </m:sub>
         </m:sSub>
@@ -4126,10 +4072,34 @@
         </m:sSub>
       </m:oMath>
       <w:r>
-        <w:t xml:space="preserve">: discard the data, collect a new batch of $N_{</w:t>
-      </w:r>
-      <w:r>
-        <w:t xml:space="preserve">} observations, and repeat step 2 on this independent batch of data</w:t>
+        <w:t xml:space="preserve">: discard the data, collect a new batch of</w:t>
+      </w:r>
+      <w:r>
+        <w:t xml:space="preserve"> </w:t>
+      </w:r>
+      <m:oMath>
+        <m:sSub>
+          <m:e>
+            <m:r>
+              <m:t>N</m:t>
+            </m:r>
+          </m:e>
+          <m:sub>
+            <m:r>
+              <m:rPr>
+                <m:nor/>
+                <m:sty m:val="p"/>
+              </m:rPr>
+              <m:t>ISP</m:t>
+            </m:r>
+          </m:sub>
+        </m:sSub>
+      </m:oMath>
+      <w:r>
+        <w:t xml:space="preserve"> </w:t>
+      </w:r>
+      <w:r>
+        <w:t xml:space="preserve">observations, and repeat step 2 on this independent batch of data</w:t>
       </w:r>
     </w:p>
     <w:p>
@@ -5042,13 +5012,7 @@
           </m:e>
           <m:sub>
             <m:r>
-              <m:rPr>
-                <m:sty m:val="p"/>
-              </m:rPr>
-              <m:t>+</m:t>
-            </m:r>
-            <m:r>
-              <m:t>0</m:t>
+              <m:t>10</m:t>
             </m:r>
           </m:sub>
         </m:sSub>
@@ -5436,13 +5400,7 @@
           </m:e>
           <m:sub>
             <m:r>
-              <m:rPr>
-                <m:sty m:val="p"/>
-              </m:rPr>
-              <m:t>+</m:t>
-            </m:r>
-            <m:r>
-              <m:t>0</m:t>
+              <m:t>10</m:t>
             </m:r>
           </m:sub>
         </m:sSub>
@@ -5849,13 +5807,7 @@
           </m:e>
           <m:sub>
             <m:r>
-              <m:t>0</m:t>
-            </m:r>
-            <m:r>
-              <m:rPr>
-                <m:sty m:val="p"/>
-              </m:rPr>
-              <m:t>+</m:t>
+              <m:t>01</m:t>
             </m:r>
           </m:sub>
         </m:sSub>
@@ -6160,13 +6112,7 @@
           </m:e>
           <m:sub>
             <m:r>
-              <m:t>0</m:t>
-            </m:r>
-            <m:r>
-              <m:rPr>
-                <m:sty m:val="p"/>
-              </m:rPr>
-              <m:t>+</m:t>
+              <m:t>01</m:t>
             </m:r>
           </m:sub>
         </m:sSub>
@@ -6526,13 +6472,7 @@
           </m:e>
           <m:sub>
             <m:r>
-              <m:rPr>
-                <m:sty m:val="p"/>
-              </m:rPr>
-              <m:t>+</m:t>
-            </m:r>
-            <m:r>
-              <m:t>0</m:t>
+              <m:t>10</m:t>
             </m:r>
           </m:sub>
         </m:sSub>
@@ -7903,10 +7843,7 @@
           </m:e>
           <m:sub>
             <m:r>
-              <m:rPr>
-                <m:sty m:val="p"/>
-              </m:rPr>
-              <m:t>+</m:t>
+              <m:t>1</m:t>
             </m:r>
           </m:sub>
         </m:sSub>
@@ -7984,10 +7921,7 @@
           </m:e>
           <m:sub>
             <m:r>
-              <m:rPr>
-                <m:sty m:val="p"/>
-              </m:rPr>
-              <m:t>+</m:t>
+              <m:t>1</m:t>
             </m:r>
           </m:sub>
         </m:sSub>
@@ -9420,13 +9354,7 @@
           </m:e>
           <m:sub>
             <m:r>
-              <m:rPr>
-                <m:sty m:val="p"/>
-              </m:rPr>
-              <m:t>+</m:t>
-            </m:r>
-            <m:r>
-              <m:t>0</m:t>
+              <m:t>10</m:t>
             </m:r>
           </m:sub>
         </m:sSub>
@@ -9513,13 +9441,7 @@
           </m:e>
           <m:sub>
             <m:r>
-              <m:rPr>
-                <m:sty m:val="p"/>
-              </m:rPr>
-              <m:t>+</m:t>
-            </m:r>
-            <m:r>
-              <m:t>0</m:t>
+              <m:t>10</m:t>
             </m:r>
           </m:sub>
         </m:sSub>
@@ -10464,7 +10386,7 @@
         <w:t xml:space="preserve"> </w:t>
       </w:r>
       <w:r>
-        <w:t xml:space="preserve">= 0.50. As can be read from the tables, the frequentist procedures all perform as expected: 4-5% of simulations rejected the null hypothesis when</w:t>
+        <w:t xml:space="preserve">= 0.50. As can be read from the tables, the frequentist procedures all perform as expected: 5% of simulations rejected the null hypothesis when</w:t>
       </w:r>
       <w:r>
         <w:t xml:space="preserve"> </w:t>
@@ -10478,7 +10400,7 @@
         <w:t xml:space="preserve"> </w:t>
       </w:r>
       <w:r>
-        <w:t xml:space="preserve">= 0 (i.e., a type I error rate of 4-5%; see the False Positive column Table 2A) and 80-81% of simulations rejected the null hypothesis when</w:t>
+        <w:t xml:space="preserve">= 0 (i.e., a type I error rate of 5%; see the False Positive column Table 2A) and 80-82% of simulations rejected the null hypothesis when</w:t>
       </w:r>
       <w:r>
         <w:t xml:space="preserve"> </w:t>
@@ -10492,7 +10414,7 @@
         <w:t xml:space="preserve"> </w:t>
       </w:r>
       <w:r>
-        <w:t xml:space="preserve">= 0.5 (i.e., a type II error rate of 19-20%; see the True Positive column of Table 2B).</w:t>
+        <w:t xml:space="preserve">= 0.5 (i.e., a type II error rate of 18-20%; see the True Positive column of Table 2B).</w:t>
       </w:r>
     </w:p>
     <w:p>
@@ -10500,117 +10422,464 @@
         <w:pStyle w:val="Textkrper"/>
       </w:pPr>
       <w:r>
-        <w:t xml:space="preserve">In addition, the results speak to the ability of using simulations to design an efficient Bayesian hypothesis testing procedure with attractive long-run properties. In this case, the False Positive rate of the SBF procedure is 4% and the True Positive rate of the SBF procedure is 78%. In addition, when a true population effect size exists, the SBF procedure consistently leads to a lower False Negative rate (and a higher rate of Inconclusive results) than its frequentist counterparts. This is in part due to the high(er) bar that the Bayes Factor requires to support the Null Hypothesis. In this case, the alternative hypothesis (</w:t>
+        <w:t xml:space="preserve">In addition, the results speak to the ability of using simulations to design an efficient Bayesian hypothesis testing procedure with attractive long-run properties. In this case, the False Positive rate of the SBF procedure is 6% and the True Positive rate of the SBF procedure is 84%. In line with previous findings</w:t>
+      </w:r>
+      <w:r>
+        <w:t xml:space="preserve"> </w:t>
+      </w:r>
+      <w:r>
+        <w:t xml:space="preserve">(Schonbrodt &amp; Wagenmakers, 2018; Schonbrodt et al., 2017; A. Stefan et al., 2020)</w:t>
+      </w:r>
+      <w:r>
+        <w:t xml:space="preserve">, I find that simulation-based approaches allow researchers to choose an optimal Sequential Bayes Factor design that controls expected error rates. It has previously been shown that the maximum-flexibility SBF procedure – with appropriate choices for the decision threshold and the prior distribution of effect sizes under the alternative hypothesis – can perform (at least) as well as other (sequential) procedures in terms of false-positive and false-negative error rates</w:t>
+      </w:r>
+      <w:r>
+        <w:t xml:space="preserve"> </w:t>
+      </w:r>
+      <w:r>
+        <w:t xml:space="preserve">(Schonbrodt et al., 2017; A. Stefan et al., 2020)</w:t>
+      </w:r>
+      <w:r>
+        <w:t xml:space="preserve">. Here, I show that this observation holds when we use a restricted version of the SBF with</w:t>
+      </w:r>
+      <w:r>
+        <w:t xml:space="preserve"> </w:t>
       </w:r>
       <m:oMath>
         <m:sSub>
           <m:e>
             <m:r>
-              <m:t>H</m:t>
+              <m:t>k</m:t>
             </m:r>
           </m:e>
           <m:sub>
+            <m:r>
+              <m:t>m</m:t>
+            </m:r>
+            <m:r>
+              <m:t>a</m:t>
+            </m:r>
+            <m:r>
+              <m:t>x</m:t>
+            </m:r>
+          </m:sub>
+        </m:sSub>
+      </m:oMath>
+      <w:r>
+        <w:t xml:space="preserve"> </w:t>
+      </w:r>
+      <w:r>
+        <w:t xml:space="preserve">= 3 equally spaced looks.</w:t>
+      </w:r>
+    </w:p>
+    <w:bookmarkEnd w:id="35"/>
+    <w:bookmarkStart w:id="36" w:name="efficiency"/>
+    <w:p>
+      <w:pPr>
+        <w:pStyle w:val="berschrift2"/>
+      </w:pPr>
+      <w:r>
+        <w:t xml:space="preserve">Efficiency</w:t>
+      </w:r>
+    </w:p>
+    <w:p>
+      <w:pPr>
+        <w:pStyle w:val="FirstParagraph"/>
+      </w:pPr>
+      <w:r>
+        <w:t xml:space="preserve">Table 3 and Figure 5 show the average sample size required for the procedures under investigation, as a function of the true population effect size. As discussed, the fixed-sample procedure requires 51 participants per group. As can be read from Table 3 and Figure 5, the sequential procedures allow for a reduction in the average sample size required. Across the procedures, efficiency gains appear to be rather similar. When the true population effect size is relatively small, the max-SBF procedure is less efficient than its frequentist counterparts. When the true population effect size is relatively large, the O’Brien-Fleming approach is slightly less efficient than its counterparts. This can be explained by the relatively stringent</w:t>
+      </w:r>
+      <w:r>
+        <w:t xml:space="preserve"> </w:t>
+      </w:r>
+      <m:oMath>
+        <m:sSub>
+          <m:e>
+            <m:r>
+              <m:t>α</m:t>
+            </m:r>
+          </m:e>
+          <m:sub>
+            <m:r>
+              <m:t>1</m:t>
+            </m:r>
+          </m:sub>
+        </m:sSub>
+      </m:oMath>
+      <w:r>
+        <w:t xml:space="preserve"> </w:t>
+      </w:r>
+      <w:r>
+        <w:t xml:space="preserve">levels of the O’Brien-Fleming procedure in earlier segments (recall that, for the O’Brien-Fleming-like procedure,</w:t>
+      </w:r>
+      <w:r>
+        <w:t xml:space="preserve"> </w:t>
+      </w:r>
+      <m:oMath>
+        <m:sSub>
+          <m:e>
+            <m:r>
+              <m:t>α</m:t>
+            </m:r>
+          </m:e>
+          <m:sub>
+            <m:r>
+              <m:t>1</m:t>
+            </m:r>
             <m:r>
               <m:rPr>
                 <m:sty m:val="p"/>
               </m:rPr>
-              <m:t>+</m:t>
+              <m:t>,</m:t>
+            </m:r>
+            <m:r>
+              <m:t>1</m:t>
             </m:r>
           </m:sub>
         </m:sSub>
+      </m:oMath>
+      <w:r>
+        <w:t xml:space="preserve"> </w:t>
+      </w:r>
+      <w:r>
+        <w:t xml:space="preserve">= .0056 and</w:t>
+      </w:r>
+      <w:r>
+        <w:t xml:space="preserve"> </w:t>
+      </w:r>
+      <m:oMath>
+        <m:sSub>
+          <m:e>
+            <m:r>
+              <m:t>α</m:t>
+            </m:r>
+          </m:e>
+          <m:sub>
+            <m:r>
+              <m:t>1</m:t>
+            </m:r>
+            <m:r>
+              <m:rPr>
+                <m:sty m:val="p"/>
+              </m:rPr>
+              <m:t>,</m:t>
+            </m:r>
+            <m:r>
+              <m:t>2</m:t>
+            </m:r>
+          </m:sub>
+        </m:sSub>
+      </m:oMath>
+      <w:r>
+        <w:t xml:space="preserve"> </w:t>
+      </w:r>
+      <w:r>
+        <w:t xml:space="preserve">= .022). Across all true effect sizes, the Pocock-like procedure, with our chosen parameters, provides the greatest efficiency gains.</w:t>
+      </w:r>
+    </w:p>
+    <w:p>
+      <w:pPr>
+        <w:pStyle w:val="Textkrper"/>
+      </w:pPr>
+      <w:r>
+        <w:t xml:space="preserve">Our sequential procedures are performing as expected, providing an appealing increase in the efficiency of hypothesis tests. Next, we consider whether — and if so, to what extent — these efficiency gains come at a cost to our ability to estimate the true effect size.</w:t>
+      </w:r>
+    </w:p>
+    <w:bookmarkEnd w:id="36"/>
+    <w:bookmarkStart w:id="37" w:name="accuracy"/>
+    <w:p>
+      <w:pPr>
+        <w:pStyle w:val="berschrift2"/>
+      </w:pPr>
+      <w:r>
+        <w:t xml:space="preserve">Accuracy</w:t>
+      </w:r>
+    </w:p>
+    <w:p>
+      <w:pPr>
+        <w:pStyle w:val="FirstParagraph"/>
+      </w:pPr>
+      <w:r>
+        <w:t xml:space="preserve">Figure 6 shows the empirical distribution of effect size estimates, along with the available bias-adjusted estimates, stemming from the five hypothesis testing procedures when the true effect size</w:t>
+      </w:r>
+      <w:r>
+        <w:t xml:space="preserve"> </w:t>
+      </w:r>
+      <m:oMath>
+        <m:r>
+          <m:t>δ</m:t>
+        </m:r>
+      </m:oMath>
+      <w:r>
+        <w:t xml:space="preserve"> </w:t>
+      </w:r>
+      <w:r>
+        <w:t xml:space="preserve">= 0.5. Effect size estimates stemming from the fixed sample hypothesis test are, as expected, normally distributed around the true effect size (</w:t>
+      </w:r>
+      <m:oMath>
+        <m:r>
+          <m:t>δ</m:t>
+        </m:r>
+      </m:oMath>
+      <w:r>
+        <w:t xml:space="preserve"> </w:t>
+      </w:r>
+      <w:r>
+        <w:t xml:space="preserve">= 0.5). As we can see, the distribution of effect size estimates stemming from the sequential procedures have a somewhat odd shape. This is to be expected</w:t>
+      </w:r>
+      <w:r>
+        <w:t xml:space="preserve"> </w:t>
+      </w:r>
+      <w:r>
+        <w:t xml:space="preserve">(see, for example, Goodman, 2007)</w:t>
+      </w:r>
+      <w:r>
+        <w:t xml:space="preserve">. The distribution of observed effects is more spread out for the sequential procedures because the experiments that stopped early have smaller sample sizes and higher variability in effect size estimates. In addition, we observe left-tailed peaks in the distribution of observed effect sizes. This is a consequence of those experiments that stopped early with a decision to support the null (i.e., False Negative results).</w:t>
+      </w:r>
+    </w:p>
+    <w:p>
+      <w:pPr>
+        <w:pStyle w:val="Textkrper"/>
+      </w:pPr>
+      <w:r>
+        <w:t xml:space="preserve">For the group-sequential designs, we can see that the available median-unbiased estimators provide a great improvement over the naive (Cohen’s</w:t>
+      </w:r>
+      <w:r>
+        <w:t xml:space="preserve"> </w:t>
+      </w:r>
+      <w:r>
+        <w:rPr>
+          <w:iCs/>
+          <w:i/>
+        </w:rPr>
+        <w:t xml:space="preserve">d</w:t>
+      </w:r>
+      <w:r>
+        <w:t xml:space="preserve">) estimator. For both the Pocock-like and the O’Brien-Fleming-like designs, the bias-adjusted effect size estimate is very close to the true population effect size:</w:t>
+      </w:r>
+      <w:r>
+        <w:t xml:space="preserve"> </w:t>
+      </w:r>
+      <w:r>
+        <w:rPr>
+          <w:iCs/>
+          <w:i/>
+        </w:rPr>
+        <w:t xml:space="preserve">d</w:t>
+      </w:r>
+      <w:r>
+        <w:t xml:space="preserve"> </w:t>
+      </w:r>
+      <w:r>
+        <w:t xml:space="preserve">= 0.49 compared to</w:t>
+      </w:r>
+      <w:r>
+        <w:t xml:space="preserve"> </w:t>
+      </w:r>
+      <m:oMath>
+        <m:r>
+          <m:t>δ</m:t>
+        </m:r>
+      </m:oMath>
+      <w:r>
+        <w:t xml:space="preserve"> </w:t>
+      </w:r>
+      <w:r>
+        <w:t xml:space="preserve">= 0.50. For the SBF procedure, we see that the using the mean of the posterior distribution (which shrinks the effect size estimate in earlier terminations) also provides a slight improvement in parameter estimation (by reducing the estimated effect size from</w:t>
+      </w:r>
+      <w:r>
+        <w:t xml:space="preserve"> </w:t>
+      </w:r>
+      <w:r>
+        <w:rPr>
+          <w:iCs/>
+          <w:i/>
+        </w:rPr>
+        <w:t xml:space="preserve">d</w:t>
+      </w:r>
+      <w:r>
+        <w:t xml:space="preserve"> </w:t>
+      </w:r>
+      <w:r>
+        <w:t xml:space="preserve">= 0.57 to</w:t>
+      </w:r>
+      <w:r>
+        <w:t xml:space="preserve"> </w:t>
+      </w:r>
+      <w:r>
+        <w:rPr>
+          <w:iCs/>
+          <w:i/>
+        </w:rPr>
+        <w:t xml:space="preserve">d</w:t>
+      </w:r>
+      <w:r>
+        <w:t xml:space="preserve"> </w:t>
+      </w:r>
+      <w:r>
+        <w:t xml:space="preserve">= 0.55). The bias in the median effect size estimate of the ISP, however, is severe (</w:t>
+      </w:r>
+      <w:r>
+        <w:rPr>
+          <w:iCs/>
+          <w:i/>
+        </w:rPr>
+        <w:t xml:space="preserve">d</w:t>
+      </w:r>
+      <w:r>
+        <w:t xml:space="preserve"> </w:t>
+      </w:r>
+      <w:r>
+        <w:t xml:space="preserve">= 0.66; an exaggeration ratio of 1.33). This biased estimate remains uncorrected due to the absence of a bias-adjusted estimator accompanying the ISP. A we can see, the distribution of effect size estimates stemming from the ISP is bimodal.</w:t>
+      </w:r>
+    </w:p>
+    <w:p>
+      <w:pPr>
+        <w:pStyle w:val="Textkrper"/>
+      </w:pPr>
+      <w:r>
+        <w:t xml:space="preserve">To make sense of this result, we revisit Figure 3B. In the first and second segment of the ISP, the critical effect size (i.e., the effect size that needs to be observed to reject the null hypothesis) is</w:t>
+      </w:r>
+      <w:r>
+        <w:t xml:space="preserve"> </w:t>
+      </w:r>
+      <w:r>
+        <w:rPr>
+          <w:iCs/>
+          <w:i/>
+        </w:rPr>
+        <w:t xml:space="preserve">d</w:t>
+      </w:r>
+      <w:r>
+        <w:t xml:space="preserve"> </w:t>
+      </w:r>
+      <w:r>
+        <w:t xml:space="preserve">= 0.57. An effect</w:t>
+      </w:r>
+      <w:r>
+        <w:t xml:space="preserve"> </w:t>
+      </w:r>
+      <m:oMath>
+        <m:r>
+          <m:t>d</m:t>
+        </m:r>
         <m:r>
           <m:rPr>
             <m:sty m:val="p"/>
           </m:rPr>
-          <m:t>:</m:t>
-        </m:r>
-        <m:r>
-          <m:t> </m:t>
-        </m:r>
-        <m:r>
-          <m:t>δ</m:t>
+          <m:t>≥</m:t>
+        </m:r>
+      </m:oMath>
+      <w:r>
+        <w:t xml:space="preserve"> </w:t>
+      </w:r>
+      <w:r>
+        <w:t xml:space="preserve">0.57 leads to an early stop with a decision to reject the null hypothesis; an effect</w:t>
+      </w:r>
+      <w:r>
+        <w:t xml:space="preserve"> </w:t>
+      </w:r>
+      <m:oMath>
+        <m:r>
+          <m:t>d</m:t>
         </m:r>
         <m:r>
           <m:rPr>
             <m:sty m:val="p"/>
           </m:rPr>
-          <m:t>&gt;</m:t>
-        </m:r>
-        <m:r>
-          <m:t>0</m:t>
-        </m:r>
-      </m:oMath>
-      <w:r>
-        <w:t xml:space="preserve">) has a within-model prior centered on zero (i.e., a Cauchy distribution with scale parameter</w:t>
-      </w:r>
-      <w:r>
-        <w:t xml:space="preserve"> </w:t>
-      </w:r>
-      <w:r>
-        <w:rPr>
-          <w:iCs/>
-          <w:i/>
-        </w:rPr>
-        <w:t xml:space="preserve">r</w:t>
-      </w:r>
-      <w:r>
-        <w:t xml:space="preserve"> </w:t>
-      </w:r>
-      <w:r>
-        <w:t xml:space="preserve">=</w:t>
-      </w:r>
-      <w:r>
-        <w:t xml:space="preserve"> </w:t>
-      </w:r>
-      <m:oMath>
-        <m:rad>
-          <m:radPr>
-            <m:degHide m:val="1"/>
-          </m:radPr>
-          <m:deg/>
-          <m:e>
-            <m:r>
-              <m:t>2</m:t>
-            </m:r>
-          </m:e>
-        </m:rad>
+          <m:t>≤</m:t>
+        </m:r>
+      </m:oMath>
+      <w:r>
+        <w:t xml:space="preserve"> </w:t>
+      </w:r>
+      <w:r>
+        <w:t xml:space="preserve">0.16 leads to an early stop with a decision not to reject the null hypothesis. An observed effect size 0.16</w:t>
+      </w:r>
+      <w:r>
+        <w:t xml:space="preserve"> </w:t>
+      </w:r>
+      <m:oMath>
         <m:r>
           <m:rPr>
             <m:sty m:val="p"/>
           </m:rPr>
-          <m:t>/</m:t>
-        </m:r>
-        <m:r>
-          <m:t>2</m:t>
-        </m:r>
-      </m:oMath>
-      <w:r>
-        <w:t xml:space="preserve">). For this model to be dominated by the null hypothesis (</w:t>
-      </w:r>
-      <m:oMath>
-        <m:sSub>
-          <m:e>
-            <m:r>
-              <m:t>H</m:t>
-            </m:r>
-          </m:e>
-          <m:sub>
-            <m:r>
-              <m:t>0</m:t>
-            </m:r>
-          </m:sub>
-        </m:sSub>
-        <m:r>
-          <m:rPr>
-            <m:sty m:val="p"/>
-          </m:rPr>
-          <m:t>:</m:t>
-        </m:r>
-        <m:r>
-          <m:t> </m:t>
-        </m:r>
-        <m:r>
-          <m:t>δ</m:t>
+          <m:t>≤</m:t>
+        </m:r>
+      </m:oMath>
+      <w:r>
+        <w:t xml:space="preserve"> </w:t>
+      </w:r>
+      <w:r>
+        <w:rPr>
+          <w:iCs/>
+          <w:i/>
+        </w:rPr>
+        <w:t xml:space="preserve">d</w:t>
+      </w:r>
+      <w:r>
+        <w:t xml:space="preserve"> </w:t>
+      </w:r>
+      <w:r>
+        <w:t xml:space="preserve">&lt; 0.57 is considered inconclusive, after which the data is discarded and a new batch of observations is collected. As a result,</w:t>
+      </w:r>
+      <w:r>
+        <w:t xml:space="preserve"> </w:t>
+      </w:r>
+      <w:r>
+        <w:rPr>
+          <w:iCs/>
+          <w:i/>
+        </w:rPr>
+        <w:t xml:space="preserve">effect sizes closest to the true population effect size are discarded</w:t>
+      </w:r>
+      <w:r>
+        <w:t xml:space="preserve">.</w:t>
+      </w:r>
+    </w:p>
+    <w:p>
+      <w:pPr>
+        <w:pStyle w:val="Textkrper"/>
+      </w:pPr>
+      <w:r>
+        <w:t xml:space="preserve">In figures S1-S4 in the supplemental files, readers can find that this observation is not merely idiosyncratic to the test chosen (a two-sample</w:t>
+      </w:r>
+      <w:r>
+        <w:t xml:space="preserve"> </w:t>
+      </w:r>
+      <w:r>
+        <w:rPr>
+          <w:iCs/>
+          <w:i/>
+        </w:rPr>
+        <w:t xml:space="preserve">t</w:t>
+      </w:r>
+      <w:r>
+        <w:t xml:space="preserve"> </w:t>
+      </w:r>
+      <w:r>
+        <w:t xml:space="preserve">test with</w:t>
+      </w:r>
+      <w:r>
+        <w:t xml:space="preserve"> </w:t>
+      </w:r>
+      <m:oMath>
+        <m:r>
+          <m:t>α</m:t>
+        </m:r>
+      </m:oMath>
+      <w:r>
+        <w:t xml:space="preserve"> </w:t>
+      </w:r>
+      <w:r>
+        <w:t xml:space="preserve">= .05 and</w:t>
+      </w:r>
+      <w:r>
+        <w:t xml:space="preserve"> </w:t>
+      </w:r>
+      <m:oMath>
+        <m:r>
+          <m:t>β</m:t>
         </m:r>
         <m:r>
           <m:rPr>
@@ -10619,197 +10888,14 @@
           <m:t>=</m:t>
         </m:r>
         <m:r>
-          <m:t>0</m:t>
-        </m:r>
-      </m:oMath>
-      <w:r>
-        <w:t xml:space="preserve">) when in fact a true population effect exists, it takes a large number of misleading samples in which the effect size is close to zero. Thus, a Bayesian will have a harder time concluding evidence in favor of the null (a False Negative) when a population effect exists.</w:t>
-      </w:r>
-    </w:p>
-    <w:p>
-      <w:pPr>
-        <w:pStyle w:val="Textkrper"/>
-      </w:pPr>
-      <w:r>
-        <w:t xml:space="preserve">In line with previous findings</w:t>
-      </w:r>
-      <w:r>
-        <w:t xml:space="preserve"> </w:t>
-      </w:r>
-      <w:r>
-        <w:t xml:space="preserve">(Schonbrodt &amp; Wagenmakers, 2018; Schonbrodt et al., 2017; A. Stefan et al., 2020)</w:t>
-      </w:r>
-      <w:r>
-        <w:t xml:space="preserve">, I find that simulation-based approaches allow researchers to choose an optimal Sequential Bayes Factor design that controls expected error rates. It has previously been shown that the maximum-flexibility SBF procedure – with appropriate choices for the decision threshold and the prior distribution of effect sizes under the alternative hypothesis – can perform (at least) as well as other (sequential) procedures in terms of false-positive and false-negative error rates</w:t>
-      </w:r>
-      <w:r>
-        <w:t xml:space="preserve"> </w:t>
-      </w:r>
-      <w:r>
-        <w:t xml:space="preserve">(Schonbrodt et al., 2017; A. Stefan et al., 2020)</w:t>
-      </w:r>
-      <w:r>
-        <w:t xml:space="preserve">. Here, I show that this observation holds when we use a restricted version of the SBF with</w:t>
-      </w:r>
-      <w:r>
-        <w:t xml:space="preserve"> </w:t>
-      </w:r>
-      <m:oMath>
-        <m:sSub>
-          <m:e>
-            <m:r>
-              <m:t>k</m:t>
-            </m:r>
-          </m:e>
-          <m:sub>
-            <m:r>
-              <m:t>m</m:t>
-            </m:r>
-            <m:r>
-              <m:t>a</m:t>
-            </m:r>
-            <m:r>
-              <m:t>x</m:t>
-            </m:r>
-          </m:sub>
-        </m:sSub>
-      </m:oMath>
-      <w:r>
-        <w:t xml:space="preserve"> </w:t>
-      </w:r>
-      <w:r>
-        <w:t xml:space="preserve">= 3 equally spaced looks.</w:t>
-      </w:r>
-    </w:p>
-    <w:bookmarkEnd w:id="35"/>
-    <w:bookmarkStart w:id="36" w:name="efficiency"/>
-    <w:p>
-      <w:pPr>
-        <w:pStyle w:val="berschrift2"/>
-      </w:pPr>
-      <w:r>
-        <w:t xml:space="preserve">Efficiency</w:t>
-      </w:r>
-    </w:p>
-    <w:p>
-      <w:pPr>
-        <w:pStyle w:val="FirstParagraph"/>
-      </w:pPr>
-      <w:r>
-        <w:t xml:space="preserve">Table 3 and Figure 5 show the average sample size required for the procedures under investigation, as a function of the true population effect size. As discussed, the fixed-sample procedure requires 51 participants per group. As can be read from Table 3 and Figure 5, the sequential procedures allow for a reduction in the average sample size required. Across the procedures, efficiency gains appear to be rather similar. When the true population effect size is relatively large, the O’Brien-Fleming approach is slightly less efficient than its counterparts. This can be explained by the relatively stringent</w:t>
-      </w:r>
-      <w:r>
-        <w:t xml:space="preserve"> </w:t>
-      </w:r>
-      <m:oMath>
-        <m:sSub>
-          <m:e>
-            <m:r>
-              <m:t>α</m:t>
-            </m:r>
-          </m:e>
-          <m:sub>
-            <m:r>
-              <m:t>1</m:t>
-            </m:r>
-          </m:sub>
-        </m:sSub>
-      </m:oMath>
-      <w:r>
-        <w:t xml:space="preserve"> </w:t>
-      </w:r>
-      <w:r>
-        <w:t xml:space="preserve">levels of the O’Brien-Fleming procedure in earlier segments (recall that, for the O’Brien-Fleming-like procedure,</w:t>
-      </w:r>
-      <w:r>
-        <w:t xml:space="preserve"> </w:t>
-      </w:r>
-      <m:oMath>
-        <m:sSub>
-          <m:e>
-            <m:r>
-              <m:t>α</m:t>
-            </m:r>
-          </m:e>
-          <m:sub>
-            <m:r>
-              <m:t>1</m:t>
-            </m:r>
-            <m:r>
-              <m:rPr>
-                <m:sty m:val="p"/>
-              </m:rPr>
-              <m:t>,</m:t>
-            </m:r>
-            <m:r>
-              <m:t>1</m:t>
-            </m:r>
-          </m:sub>
-        </m:sSub>
-      </m:oMath>
-      <w:r>
-        <w:t xml:space="preserve"> </w:t>
-      </w:r>
-      <w:r>
-        <w:t xml:space="preserve">= .0056 and</w:t>
-      </w:r>
-      <w:r>
-        <w:t xml:space="preserve"> </w:t>
-      </w:r>
-      <m:oMath>
-        <m:sSub>
-          <m:e>
-            <m:r>
-              <m:t>α</m:t>
-            </m:r>
-          </m:e>
-          <m:sub>
-            <m:r>
-              <m:t>1</m:t>
-            </m:r>
-            <m:r>
-              <m:rPr>
-                <m:sty m:val="p"/>
-              </m:rPr>
-              <m:t>,</m:t>
-            </m:r>
-            <m:r>
-              <m:t>2</m:t>
-            </m:r>
-          </m:sub>
-        </m:sSub>
-      </m:oMath>
-      <w:r>
-        <w:t xml:space="preserve"> </w:t>
-      </w:r>
-      <w:r>
-        <w:t xml:space="preserve">= .022).</w:t>
-      </w:r>
-    </w:p>
-    <w:p>
-      <w:pPr>
-        <w:pStyle w:val="Textkrper"/>
-      </w:pPr>
-      <w:r>
-        <w:t xml:space="preserve">Our sequential procedures are performing as expected, providing an appealing increase in the efficiency of hypothesis tests. Next, we consider whether — and if so, to what extent — these efficiency gains come at a cost to our ability to estimate the true effect size.</w:t>
-      </w:r>
-    </w:p>
-    <w:bookmarkEnd w:id="36"/>
-    <w:bookmarkStart w:id="37" w:name="accuracy"/>
-    <w:p>
-      <w:pPr>
-        <w:pStyle w:val="berschrift2"/>
-      </w:pPr>
-      <w:r>
-        <w:t xml:space="preserve">Accuracy</w:t>
-      </w:r>
-    </w:p>
-    <w:p>
-      <w:pPr>
-        <w:pStyle w:val="FirstParagraph"/>
-      </w:pPr>
-      <w:r>
-        <w:t xml:space="preserve">Figure 6 shows the empirical distribution of effect size estimates stemming from the five hypothesis testing procedures when the true effect size</w:t>
+          <m:t>.20</m:t>
+        </m:r>
+      </m:oMath>
+      <w:r>
+        <w:t xml:space="preserve"> </w:t>
+      </w:r>
+      <w:r>
+        <w:t xml:space="preserve">for a hypothesized population effect size</w:t>
       </w:r>
       <w:r>
         <w:t xml:space="preserve"> </w:t>
@@ -10823,283 +10909,7 @@
         <w:t xml:space="preserve"> </w:t>
       </w:r>
       <w:r>
-        <w:t xml:space="preserve">= 0.5. Effect size estimates stemming from the fixed sample hypothesis test are, as expected, normally distributed around the true effect size (</w:t>
-      </w:r>
-      <m:oMath>
-        <m:r>
-          <m:t>δ</m:t>
-        </m:r>
-      </m:oMath>
-      <w:r>
-        <w:t xml:space="preserve"> </w:t>
-      </w:r>
-      <w:r>
-        <w:t xml:space="preserve">= 0.5). As we can see, the distribution of effect size estimates stemming from the sequential procedures have a somewhat odd shape. This is to be expected</w:t>
-      </w:r>
-      <w:r>
-        <w:t xml:space="preserve"> </w:t>
-      </w:r>
-      <w:r>
-        <w:t xml:space="preserve">(see, for example, Goodman, 2007)</w:t>
-      </w:r>
-      <w:r>
-        <w:t xml:space="preserve">. The distribution of observed effects is more spread out for the sequential procedures because the experiments that stopped early have smaller sample sizes and higher variability in effect size estimates. In addition, we observe left-tailed peaks in the distribution of observed effect sizes. This is a consequence of those experiments that stopped early with a decision to support the null (i.e., False Negative results).</w:t>
-      </w:r>
-    </w:p>
-    <w:p>
-      <w:pPr>
-        <w:pStyle w:val="Textkrper"/>
-      </w:pPr>
-      <w:r>
-        <w:t xml:space="preserve">For the SBF, the median effect size estimate (</w:t>
-      </w:r>
-      <w:r>
-        <w:rPr>
-          <w:iCs/>
-          <w:i/>
-        </w:rPr>
-        <w:t xml:space="preserve">d</w:t>
-      </w:r>
-      <w:r>
-        <w:t xml:space="preserve"> </w:t>
-      </w:r>
-      <w:r>
-        <w:t xml:space="preserve">= 0.51) is very close to the true value (</w:t>
-      </w:r>
-      <m:oMath>
-        <m:r>
-          <m:t>δ</m:t>
-        </m:r>
-      </m:oMath>
-      <w:r>
-        <w:t xml:space="preserve"> </w:t>
-      </w:r>
-      <w:r>
-        <w:t xml:space="preserve">= 0.5). The GS procedures each have a slight bias in the median effect size estimate:</w:t>
-      </w:r>
-      <w:r>
-        <w:t xml:space="preserve"> </w:t>
-      </w:r>
-      <w:r>
-        <w:rPr>
-          <w:iCs/>
-          <w:i/>
-        </w:rPr>
-        <w:t xml:space="preserve">d</w:t>
-      </w:r>
-      <w:r>
-        <w:t xml:space="preserve"> </w:t>
-      </w:r>
-      <w:r>
-        <w:t xml:space="preserve">= 0.54 for the O’Brien-Fleming-like procedure and</w:t>
-      </w:r>
-      <w:r>
-        <w:t xml:space="preserve"> </w:t>
-      </w:r>
-      <w:r>
-        <w:rPr>
-          <w:iCs/>
-          <w:i/>
-        </w:rPr>
-        <w:t xml:space="preserve">d</w:t>
-      </w:r>
-      <w:r>
-        <w:t xml:space="preserve"> </w:t>
-      </w:r>
-      <w:r>
-        <w:t xml:space="preserve">= 0.57 for the Pocock-like procedure. The bias in the median effect size estimate of the ISP, however, is severe (</w:t>
-      </w:r>
-      <w:r>
-        <w:rPr>
-          <w:iCs/>
-          <w:i/>
-        </w:rPr>
-        <w:t xml:space="preserve">d</w:t>
-      </w:r>
-      <w:r>
-        <w:t xml:space="preserve"> </w:t>
-      </w:r>
-      <w:r>
-        <w:t xml:space="preserve">= 0.66; an exaggeration ratio of 1.33). The distribution of effect size estimates stemming from the ISP is bi-modal.</w:t>
-      </w:r>
-    </w:p>
-    <w:p>
-      <w:pPr>
-        <w:pStyle w:val="Textkrper"/>
-      </w:pPr>
-      <w:r>
-        <w:t xml:space="preserve">To make sense of this result, we revisit Figure 3B. In the first and second segment of the ISP, the critical effect size (i.e., the effect size that needs to be observed to reject the null hypothesis) is</w:t>
-      </w:r>
-      <w:r>
-        <w:t xml:space="preserve"> </w:t>
-      </w:r>
-      <w:r>
-        <w:rPr>
-          <w:iCs/>
-          <w:i/>
-        </w:rPr>
-        <w:t xml:space="preserve">d</w:t>
-      </w:r>
-      <w:r>
-        <w:t xml:space="preserve"> </w:t>
-      </w:r>
-      <w:r>
-        <w:t xml:space="preserve">= 0.57. An effect</w:t>
-      </w:r>
-      <w:r>
-        <w:t xml:space="preserve"> </w:t>
-      </w:r>
-      <m:oMath>
-        <m:r>
-          <m:t>d</m:t>
-        </m:r>
-        <m:r>
-          <m:rPr>
-            <m:sty m:val="p"/>
-          </m:rPr>
-          <m:t>≥</m:t>
-        </m:r>
-      </m:oMath>
-      <w:r>
-        <w:t xml:space="preserve"> </w:t>
-      </w:r>
-      <w:r>
-        <w:t xml:space="preserve">0.57 leads to an early stop with a decision to reject the null hypothesis; an effect</w:t>
-      </w:r>
-      <w:r>
-        <w:t xml:space="preserve"> </w:t>
-      </w:r>
-      <m:oMath>
-        <m:r>
-          <m:t>d</m:t>
-        </m:r>
-        <m:r>
-          <m:rPr>
-            <m:sty m:val="p"/>
-          </m:rPr>
-          <m:t>≤</m:t>
-        </m:r>
-      </m:oMath>
-      <w:r>
-        <w:t xml:space="preserve"> </w:t>
-      </w:r>
-      <w:r>
-        <w:t xml:space="preserve">0.16 leads to an early stop with a decision not to reject the null hypothesis. An observed effect size 0.16</w:t>
-      </w:r>
-      <w:r>
-        <w:t xml:space="preserve"> </w:t>
-      </w:r>
-      <m:oMath>
-        <m:r>
-          <m:rPr>
-            <m:sty m:val="p"/>
-          </m:rPr>
-          <m:t>≤</m:t>
-        </m:r>
-      </m:oMath>
-      <w:r>
-        <w:t xml:space="preserve"> </w:t>
-      </w:r>
-      <w:r>
-        <w:rPr>
-          <w:iCs/>
-          <w:i/>
-        </w:rPr>
-        <w:t xml:space="preserve">d</w:t>
-      </w:r>
-      <w:r>
-        <w:t xml:space="preserve"> </w:t>
-      </w:r>
-      <w:r>
-        <w:t xml:space="preserve">&lt; 0.57 is considered inconclusive, after which the data is discarded and a new batch of observations is collected. As a result,</w:t>
-      </w:r>
-      <w:r>
-        <w:t xml:space="preserve"> </w:t>
-      </w:r>
-      <w:r>
-        <w:rPr>
-          <w:iCs/>
-          <w:i/>
-        </w:rPr>
-        <w:t xml:space="preserve">effect sizes closest to the true population effect size are discarded</w:t>
-      </w:r>
-      <w:r>
-        <w:t xml:space="preserve">.</w:t>
-      </w:r>
-    </w:p>
-    <w:p>
-      <w:pPr>
-        <w:pStyle w:val="Textkrper"/>
-      </w:pPr>
-      <w:r>
-        <w:t xml:space="preserve">In the supplemental files, readers can find that this observation is not merely idiosyncratic to the test chosen (a two-sample</w:t>
-      </w:r>
-      <w:r>
-        <w:t xml:space="preserve"> </w:t>
-      </w:r>
-      <w:r>
-        <w:rPr>
-          <w:iCs/>
-          <w:i/>
-        </w:rPr>
-        <w:t xml:space="preserve">t</w:t>
-      </w:r>
-      <w:r>
-        <w:t xml:space="preserve"> </w:t>
-      </w:r>
-      <w:r>
-        <w:t xml:space="preserve">test with</w:t>
-      </w:r>
-      <w:r>
-        <w:t xml:space="preserve"> </w:t>
-      </w:r>
-      <m:oMath>
-        <m:r>
-          <m:t>α</m:t>
-        </m:r>
-      </m:oMath>
-      <w:r>
-        <w:t xml:space="preserve"> </w:t>
-      </w:r>
-      <w:r>
-        <w:t xml:space="preserve">= .05 and</w:t>
-      </w:r>
-      <w:r>
-        <w:t xml:space="preserve"> </w:t>
-      </w:r>
-      <m:oMath>
-        <m:r>
-          <m:t>β</m:t>
-        </m:r>
-        <m:r>
-          <m:rPr>
-            <m:sty m:val="p"/>
-          </m:rPr>
-          <m:t>=</m:t>
-        </m:r>
-        <m:r>
-          <m:t>.20</m:t>
-        </m:r>
-      </m:oMath>
-      <w:r>
-        <w:t xml:space="preserve"> </w:t>
-      </w:r>
-      <w:r>
-        <w:t xml:space="preserve">for a hypothesized population effect size</w:t>
-      </w:r>
-      <w:r>
-        <w:t xml:space="preserve"> </w:t>
-      </w:r>
-      <m:oMath>
-        <m:r>
-          <m:t>δ</m:t>
-        </m:r>
-      </m:oMath>
-      <w:r>
-        <w:t xml:space="preserve"> </w:t>
-      </w:r>
-      <w:r>
-        <w:t xml:space="preserve">= 0.5). In contrast, across dozens of different test specifications, effect size estimates stemming from the ISP are consistently bi-modal and systematically exclude the true population effect size from being observed.</w:t>
+        <w:t xml:space="preserve">= 0.5). In contrast, across dozens of different test specifications, effect size estimates stemming from the ISP are consistently bimodal and systematically exclude the true population effect size from being observed.</w:t>
       </w:r>
     </w:p>
     <w:p>
@@ -19425,13 +19235,7 @@
           </m:e>
           <m:sub>
             <m:r>
-              <m:rPr>
-                <m:sty m:val="p"/>
-              </m:rPr>
-              <m:t>+</m:t>
-            </m:r>
-            <m:r>
-              <m:t>0</m:t>
+              <m:t>10</m:t>
             </m:r>
           </m:sub>
         </m:sSub>
@@ -19451,10 +19255,7 @@
           </m:e>
           <m:sub>
             <m:r>
-              <m:rPr>
-                <m:sty m:val="p"/>
-              </m:rPr>
-              <m:t>+</m:t>
+              <m:t>1</m:t>
             </m:r>
           </m:sub>
         </m:sSub>
@@ -19633,13 +19434,7 @@
           </m:e>
           <m:sub>
             <m:r>
-              <m:t>0</m:t>
-            </m:r>
-            <m:r>
-              <m:rPr>
-                <m:sty m:val="p"/>
-              </m:rPr>
-              <m:t>+</m:t>
+              <m:t>01</m:t>
             </m:r>
           </m:sub>
         </m:sSub>
@@ -19697,10 +19492,7 @@
           </m:e>
           <m:sub>
             <m:r>
-              <m:rPr>
-                <m:sty m:val="p"/>
-              </m:rPr>
-              <m:t>+</m:t>
+              <m:t>1</m:t>
             </m:r>
           </m:sub>
         </m:sSub>

</xml_diff>